<commit_message>
add source file and report`s begin part
</commit_message>
<xml_diff>
--- a/reports/ЮдинДД_Отчёт_Практика_2025.docx
+++ b/reports/ЮдинДД_Отчёт_Практика_2025.docx
@@ -4,7 +4,6 @@
   <w:body>
     <w:p>
       <w:pPr>
-        <w:spacing w:line="360" w:lineRule="auto"/>
         <w:jc w:val="center"/>
         <w:rPr>
           <w:lang w:val="ru-RU"/>
@@ -19,7 +18,6 @@
     </w:p>
     <w:p>
       <w:pPr>
-        <w:spacing w:line="360" w:lineRule="auto"/>
         <w:jc w:val="center"/>
         <w:rPr>
           <w:lang w:val="ru-RU"/>
@@ -34,7 +32,6 @@
     </w:p>
     <w:p>
       <w:pPr>
-        <w:spacing w:line="360" w:lineRule="auto"/>
         <w:jc w:val="center"/>
         <w:rPr>
           <w:lang w:val="ru-RU"/>
@@ -49,7 +46,6 @@
     </w:p>
     <w:p>
       <w:pPr>
-        <w:spacing w:line="360" w:lineRule="auto"/>
         <w:jc w:val="center"/>
         <w:rPr>
           <w:lang w:val="ru-RU"/>
@@ -70,7 +66,6 @@
     </w:p>
     <w:p>
       <w:pPr>
-        <w:spacing w:line="360" w:lineRule="auto"/>
         <w:jc w:val="center"/>
         <w:rPr>
           <w:lang w:val="ru-RU"/>
@@ -97,7 +92,6 @@
     </w:p>
     <w:p>
       <w:pPr>
-        <w:spacing w:line="360" w:lineRule="auto"/>
         <w:jc w:val="center"/>
         <w:rPr>
           <w:lang w:val="ru-RU"/>
@@ -130,25 +124,22 @@
     </w:p>
     <w:p>
       <w:pPr>
-        <w:spacing w:line="360" w:lineRule="auto"/>
-        <w:ind w:left="0" w:firstLine="0"/>
-        <w:rPr>
-          <w:lang w:val="ru-RU"/>
-        </w:rPr>
-      </w:pPr>
-    </w:p>
-    <w:p>
-      <w:pPr>
-        <w:spacing w:line="360" w:lineRule="auto"/>
-        <w:ind w:left="0" w:firstLine="0"/>
-        <w:rPr>
-          <w:lang w:val="ru-RU"/>
-        </w:rPr>
-      </w:pPr>
-    </w:p>
-    <w:p>
-      <w:pPr>
-        <w:spacing w:line="360" w:lineRule="auto"/>
+        <w:ind w:firstLine="0"/>
+        <w:rPr>
+          <w:lang w:val="ru-RU"/>
+        </w:rPr>
+      </w:pPr>
+    </w:p>
+    <w:p>
+      <w:pPr>
+        <w:ind w:firstLine="0"/>
+        <w:rPr>
+          <w:lang w:val="ru-RU"/>
+        </w:rPr>
+      </w:pPr>
+    </w:p>
+    <w:p>
+      <w:pPr>
         <w:jc w:val="center"/>
         <w:rPr>
           <w:lang w:val="ru-RU"/>
@@ -163,7 +154,6 @@
     </w:p>
     <w:p>
       <w:pPr>
-        <w:spacing w:line="360" w:lineRule="auto"/>
         <w:jc w:val="center"/>
         <w:rPr>
           <w:lang w:val="ru-RU"/>
@@ -178,16 +168,22 @@
     </w:p>
     <w:p>
       <w:pPr>
-        <w:spacing w:line="360" w:lineRule="auto"/>
-        <w:ind w:left="0" w:firstLine="0"/>
-        <w:rPr>
-          <w:lang w:val="ru-RU"/>
-        </w:rPr>
-      </w:pPr>
-    </w:p>
-    <w:p>
-      <w:pPr>
-        <w:spacing w:line="360" w:lineRule="auto"/>
+        <w:ind w:firstLine="0"/>
+        <w:rPr>
+          <w:lang w:val="ru-RU"/>
+        </w:rPr>
+      </w:pPr>
+    </w:p>
+    <w:p>
+      <w:pPr>
+        <w:ind w:firstLine="0"/>
+        <w:rPr>
+          <w:lang w:val="ru-RU"/>
+        </w:rPr>
+      </w:pPr>
+    </w:p>
+    <w:p>
+      <w:pPr>
         <w:jc w:val="left"/>
         <w:rPr>
           <w:lang w:val="ru-RU"/>
@@ -238,7 +234,6 @@
     </w:p>
     <w:p>
       <w:pPr>
-        <w:spacing w:line="360" w:lineRule="auto"/>
         <w:jc w:val="left"/>
         <w:rPr>
           <w:lang w:val="ru-RU"/>
@@ -253,7 +248,6 @@
     </w:p>
     <w:p>
       <w:pPr>
-        <w:spacing w:line="360" w:lineRule="auto"/>
         <w:jc w:val="left"/>
         <w:rPr>
           <w:lang w:val="ru-RU"/>
@@ -272,6 +266,9 @@
         <w:t>афедра</w:t>
       </w:r>
       <w:r>
+        <w:rPr>
+          <w:lang w:val="ru-RU"/>
+        </w:rPr>
         <w:t>:</w:t>
       </w:r>
       <w:r>
@@ -313,7 +310,7 @@
     </w:p>
     <w:p>
       <w:pPr>
-        <w:spacing w:line="360" w:lineRule="auto"/>
+        <w:ind w:firstLine="0"/>
         <w:jc w:val="left"/>
         <w:rPr>
           <w:lang w:val="ru-RU"/>
@@ -322,119 +319,90 @@
     </w:p>
     <w:p>
       <w:pPr>
-        <w:spacing w:line="360" w:lineRule="auto"/>
-        <w:ind w:left="0" w:firstLine="0"/>
+        <w:ind w:left="708" w:firstLine="1"/>
         <w:jc w:val="left"/>
         <w:rPr>
           <w:lang w:val="ru-RU"/>
         </w:rPr>
       </w:pPr>
-    </w:p>
-    <w:p>
-      <w:pPr>
-        <w:spacing w:line="360" w:lineRule="auto"/>
-        <w:ind w:left="0" w:firstLine="0"/>
+      <w:r>
+        <w:rPr>
+          <w:lang w:val="ru-RU"/>
+        </w:rPr>
+        <w:t>Отчет принят с оценкой _______________ Дата________________________</w:t>
+      </w:r>
+    </w:p>
+    <w:p>
+      <w:pPr>
         <w:jc w:val="left"/>
         <w:rPr>
           <w:lang w:val="ru-RU"/>
         </w:rPr>
       </w:pPr>
-    </w:p>
-    <w:p>
-      <w:pPr>
-        <w:spacing w:line="360" w:lineRule="auto"/>
-        <w:rPr>
-          <w:lang w:val="ru-RU"/>
-        </w:rPr>
-      </w:pPr>
-      <w:r>
-        <w:rPr>
-          <w:lang w:val="ru-RU"/>
-        </w:rPr>
-        <w:t>Отчет принят с оценкой _______________ Дата ________________________</w:t>
-      </w:r>
-    </w:p>
-    <w:p>
-      <w:pPr>
-        <w:spacing w:line="360" w:lineRule="auto"/>
+      <w:r>
+        <w:rPr>
+          <w:lang w:val="ru-RU"/>
+        </w:rPr>
+        <w:t xml:space="preserve">Руководитель практики: </w:t>
+      </w:r>
+      <w:proofErr w:type="spellStart"/>
+      <w:r>
+        <w:rPr>
+          <w:lang w:val="ru-RU"/>
+        </w:rPr>
+        <w:t>Кесель</w:t>
+      </w:r>
+      <w:proofErr w:type="spellEnd"/>
+      <w:r>
+        <w:rPr>
+          <w:lang w:val="ru-RU"/>
+        </w:rPr>
+        <w:t xml:space="preserve"> Сергей Александрович</w:t>
+      </w:r>
+    </w:p>
+    <w:p>
+      <w:pPr>
+        <w:jc w:val="left"/>
         <w:rPr>
           <w:b/>
           <w:bCs/>
           <w:lang w:val="ru-RU"/>
         </w:rPr>
       </w:pPr>
-      <w:proofErr w:type="spellStart"/>
-      <w:r>
-        <w:t>Руководитель</w:t>
-      </w:r>
-      <w:proofErr w:type="spellEnd"/>
-      <w:r>
-        <w:t xml:space="preserve"> </w:t>
-      </w:r>
-      <w:proofErr w:type="spellStart"/>
-      <w:r>
-        <w:t>практики</w:t>
-      </w:r>
-      <w:proofErr w:type="spellEnd"/>
-      <w:r>
-        <w:t xml:space="preserve">: </w:t>
-      </w:r>
-      <w:proofErr w:type="spellStart"/>
-      <w:r>
-        <w:rPr>
-          <w:lang w:val="ru-RU"/>
-        </w:rPr>
-        <w:t>Кесель</w:t>
-      </w:r>
-      <w:proofErr w:type="spellEnd"/>
-      <w:r>
-        <w:rPr>
-          <w:lang w:val="ru-RU"/>
-        </w:rPr>
-        <w:t xml:space="preserve"> </w:t>
-      </w:r>
-      <w:r>
-        <w:rPr>
-          <w:lang w:val="ru-RU"/>
-        </w:rPr>
-        <w:t>Сергей Александрович</w:t>
-      </w:r>
-    </w:p>
-    <w:p>
-      <w:pPr>
-        <w:spacing w:line="360" w:lineRule="auto"/>
-        <w:rPr>
-          <w:lang w:val="ru-RU"/>
-        </w:rPr>
-      </w:pPr>
-    </w:p>
-    <w:p>
-      <w:pPr>
-        <w:spacing w:line="360" w:lineRule="auto"/>
-        <w:rPr>
-          <w:lang w:val="ru-RU"/>
-        </w:rPr>
-      </w:pPr>
-    </w:p>
-    <w:p>
-      <w:pPr>
-        <w:spacing w:line="360" w:lineRule="auto"/>
+    </w:p>
+    <w:p>
+      <w:pPr>
+        <w:ind w:firstLine="0"/>
+        <w:rPr>
+          <w:lang w:val="ru-RU"/>
+        </w:rPr>
+      </w:pPr>
+    </w:p>
+    <w:p>
+      <w:pPr>
         <w:jc w:val="center"/>
         <w:rPr>
           <w:lang w:val="ru-RU"/>
         </w:rPr>
       </w:pPr>
-      <w:proofErr w:type="spellStart"/>
-      <w:r>
-        <w:t>Москва</w:t>
-      </w:r>
-      <w:proofErr w:type="spellEnd"/>
-      <w:r>
-        <w:t xml:space="preserve"> 2025</w:t>
+      <w:r>
+        <w:rPr>
+          <w:lang w:val="ru-RU"/>
+        </w:rPr>
+        <w:t>Москва 2025</w:t>
       </w:r>
     </w:p>
     <w:sdt>
       <w:sdtPr>
+        <w:rPr>
+          <w:rFonts w:ascii="Times New Roman" w:eastAsia="Arial" w:hAnsi="Times New Roman" w:cs="Times New Roman"/>
+          <w:color w:val="000000" w:themeColor="text1"/>
+          <w:kern w:val="2"/>
+          <w:sz w:val="28"/>
+          <w:szCs w:val="28"/>
+          <w:lang w:val="en-US" w:eastAsia="en-US"/>
+          <w14:ligatures w14:val="standardContextual"/>
+        </w:rPr>
         <w:id w:val="-1414772636"/>
         <w:docPartObj>
           <w:docPartGallery w:val="Table of Contents"/>
@@ -443,23 +411,26 @@
       </w:sdtPr>
       <w:sdtEndPr>
         <w:rPr>
-          <w:rFonts w:ascii="Times New Roman" w:eastAsia="Arial" w:hAnsi="Times New Roman" w:cs="Times New Roman"/>
           <w:b/>
           <w:bCs/>
-          <w:color w:val="000000" w:themeColor="text1"/>
-          <w:kern w:val="2"/>
-          <w:sz w:val="28"/>
-          <w:szCs w:val="28"/>
-          <w:lang w:val="en-US" w:eastAsia="en-US"/>
-          <w14:ligatures w14:val="standardContextual"/>
         </w:rPr>
       </w:sdtEndPr>
       <w:sdtContent>
         <w:p>
           <w:pPr>
             <w:pStyle w:val="ad"/>
+            <w:rPr>
+              <w:rFonts w:ascii="Times New Roman" w:hAnsi="Times New Roman" w:cs="Times New Roman"/>
+              <w:sz w:val="28"/>
+              <w:szCs w:val="28"/>
+            </w:rPr>
           </w:pPr>
           <w:r>
+            <w:rPr>
+              <w:rFonts w:ascii="Times New Roman" w:hAnsi="Times New Roman" w:cs="Times New Roman"/>
+              <w:sz w:val="28"/>
+              <w:szCs w:val="28"/>
+            </w:rPr>
             <w:t>Оглавление</w:t>
           </w:r>
         </w:p>
@@ -467,10 +438,13 @@
           <w:pPr>
             <w:pStyle w:val="11"/>
             <w:tabs>
-              <w:tab w:val="right" w:leader="dot" w:pos="9345"/>
+              <w:tab w:val="right" w:leader="dot" w:pos="9344"/>
             </w:tabs>
             <w:rPr>
+              <w:rFonts w:eastAsiaTheme="minorEastAsia"/>
               <w:noProof/>
+              <w:color w:val="auto"/>
+              <w:lang w:val="ru-RU" w:eastAsia="ru-RU"/>
             </w:rPr>
           </w:pPr>
           <w:r>
@@ -530,7 +504,7 @@
           <w:r>
             <w:fldChar w:fldCharType="separate"/>
           </w:r>
-          <w:hyperlink w:anchor="_Toc196226545" w:history="1">
+          <w:hyperlink w:anchor="_Toc196243656" w:history="1">
             <w:r>
               <w:rPr>
                 <w:rStyle w:val="ae"/>
@@ -558,7 +532,7 @@
                 <w:noProof/>
                 <w:webHidden/>
               </w:rPr>
-              <w:instrText xml:space="preserve"> PAGEREF _Toc196226545 \h </w:instrText>
+              <w:instrText xml:space="preserve"> PAGEREF _Toc196243656 \h </w:instrText>
             </w:r>
             <w:r>
               <w:rPr>
@@ -593,20 +567,92 @@
           <w:pPr>
             <w:pStyle w:val="11"/>
             <w:tabs>
-              <w:tab w:val="right" w:leader="dot" w:pos="9345"/>
+              <w:tab w:val="right" w:leader="dot" w:pos="9344"/>
+            </w:tabs>
+            <w:rPr>
+              <w:rFonts w:eastAsiaTheme="minorEastAsia"/>
+              <w:noProof/>
+              <w:color w:val="auto"/>
+              <w:lang w:val="ru-RU" w:eastAsia="ru-RU"/>
+            </w:rPr>
+          </w:pPr>
+          <w:hyperlink w:anchor="_Toc196243657" w:history="1">
+            <w:r>
+              <w:rPr>
+                <w:rStyle w:val="ae"/>
+                <w:noProof/>
+                <w:lang w:val="ru-RU"/>
+              </w:rPr>
+              <w:t>Общая характеристика деятельности организации</w:t>
+            </w:r>
+            <w:r>
+              <w:rPr>
+                <w:noProof/>
+                <w:webHidden/>
+              </w:rPr>
+              <w:tab/>
+            </w:r>
+            <w:r>
+              <w:rPr>
+                <w:noProof/>
+                <w:webHidden/>
+              </w:rPr>
+              <w:fldChar w:fldCharType="begin"/>
+            </w:r>
+            <w:r>
+              <w:rPr>
+                <w:noProof/>
+                <w:webHidden/>
+              </w:rPr>
+              <w:instrText xml:space="preserve"> PAGEREF _Toc196243657 \h </w:instrText>
+            </w:r>
+            <w:r>
+              <w:rPr>
+                <w:noProof/>
+                <w:webHidden/>
+              </w:rPr>
+            </w:r>
+            <w:r>
+              <w:rPr>
+                <w:noProof/>
+                <w:webHidden/>
+              </w:rPr>
+              <w:fldChar w:fldCharType="separate"/>
+            </w:r>
+            <w:r>
+              <w:rPr>
+                <w:noProof/>
+                <w:webHidden/>
+              </w:rPr>
+              <w:t>4</w:t>
+            </w:r>
+            <w:r>
+              <w:rPr>
+                <w:noProof/>
+                <w:webHidden/>
+              </w:rPr>
+              <w:fldChar w:fldCharType="end"/>
+            </w:r>
+          </w:hyperlink>
+        </w:p>
+        <w:p>
+          <w:pPr>
+            <w:pStyle w:val="23"/>
+            <w:tabs>
+              <w:tab w:val="right" w:leader="dot" w:pos="9344"/>
             </w:tabs>
             <w:rPr>
               <w:noProof/>
             </w:rPr>
           </w:pPr>
-          <w:hyperlink w:anchor="_Toc196226546" w:history="1">
+          <w:hyperlink w:anchor="_Toc196243658" w:history="1">
             <w:r>
               <w:rPr>
                 <w:rStyle w:val="ae"/>
                 <w:noProof/>
                 <w:lang w:val="ru-RU"/>
               </w:rPr>
-              <w:t>Общая характеристика деятельности организаци</w:t>
+              <w:t>Структура организации</w:t>
             </w:r>
             <w:r>
               <w:rPr>
@@ -627,7 +673,7 @@
                 <w:noProof/>
                 <w:webHidden/>
               </w:rPr>
-              <w:instrText xml:space="preserve"> PAGEREF _Toc196226546 \h </w:instrText>
+              <w:instrText xml:space="preserve"> PAGEREF _Toc196243658 \h </w:instrText>
             </w:r>
             <w:r>
               <w:rPr>
@@ -647,7 +693,7 @@
                 <w:noProof/>
                 <w:webHidden/>
               </w:rPr>
-              <w:t>5</w:t>
+              <w:t>4</w:t>
             </w:r>
             <w:r>
               <w:rPr>
@@ -662,13 +708,16 @@
           <w:pPr>
             <w:pStyle w:val="11"/>
             <w:tabs>
-              <w:tab w:val="right" w:leader="dot" w:pos="9345"/>
+              <w:tab w:val="right" w:leader="dot" w:pos="9344"/>
             </w:tabs>
             <w:rPr>
+              <w:rFonts w:eastAsiaTheme="minorEastAsia"/>
               <w:noProof/>
+              <w:color w:val="auto"/>
+              <w:lang w:val="ru-RU" w:eastAsia="ru-RU"/>
             </w:rPr>
           </w:pPr>
-          <w:hyperlink w:anchor="_Toc196226547" w:history="1">
+          <w:hyperlink w:anchor="_Toc196243659" w:history="1">
             <w:r>
               <w:rPr>
                 <w:rStyle w:val="ae"/>
@@ -696,7 +745,7 @@
                 <w:noProof/>
                 <w:webHidden/>
               </w:rPr>
-              <w:instrText xml:space="preserve"> PAGEREF _Toc196226547 \h </w:instrText>
+              <w:instrText xml:space="preserve"> PAGEREF _Toc196243659 \h </w:instrText>
             </w:r>
             <w:r>
               <w:rPr>
@@ -716,7 +765,7 @@
                 <w:noProof/>
                 <w:webHidden/>
               </w:rPr>
-              <w:t>5</w:t>
+              <w:t>7</w:t>
             </w:r>
             <w:r>
               <w:rPr>
@@ -731,13 +780,16 @@
           <w:pPr>
             <w:pStyle w:val="11"/>
             <w:tabs>
-              <w:tab w:val="right" w:leader="dot" w:pos="9345"/>
+              <w:tab w:val="right" w:leader="dot" w:pos="9344"/>
             </w:tabs>
             <w:rPr>
+              <w:rFonts w:eastAsiaTheme="minorEastAsia"/>
               <w:noProof/>
+              <w:color w:val="auto"/>
+              <w:lang w:val="ru-RU" w:eastAsia="ru-RU"/>
             </w:rPr>
           </w:pPr>
-          <w:hyperlink w:anchor="_Toc196226548" w:history="1">
+          <w:hyperlink w:anchor="_Toc196243660" w:history="1">
             <w:r>
               <w:rPr>
                 <w:rStyle w:val="ae"/>
@@ -765,7 +817,7 @@
                 <w:noProof/>
                 <w:webHidden/>
               </w:rPr>
-              <w:instrText xml:space="preserve"> PAGEREF _Toc196226548 \h </w:instrText>
+              <w:instrText xml:space="preserve"> PAGEREF _Toc196243660 \h </w:instrText>
             </w:r>
             <w:r>
               <w:rPr>
@@ -785,7 +837,7 @@
                 <w:noProof/>
                 <w:webHidden/>
               </w:rPr>
-              <w:t>5</w:t>
+              <w:t>7</w:t>
             </w:r>
             <w:r>
               <w:rPr>
@@ -800,13 +852,16 @@
           <w:pPr>
             <w:pStyle w:val="11"/>
             <w:tabs>
-              <w:tab w:val="right" w:leader="dot" w:pos="9345"/>
+              <w:tab w:val="right" w:leader="dot" w:pos="9344"/>
             </w:tabs>
             <w:rPr>
+              <w:rFonts w:eastAsiaTheme="minorEastAsia"/>
               <w:noProof/>
+              <w:color w:val="auto"/>
+              <w:lang w:val="ru-RU" w:eastAsia="ru-RU"/>
             </w:rPr>
           </w:pPr>
-          <w:hyperlink w:anchor="_Toc196226549" w:history="1">
+          <w:hyperlink w:anchor="_Toc196243661" w:history="1">
             <w:r>
               <w:rPr>
                 <w:rStyle w:val="ae"/>
@@ -834,7 +889,7 @@
                 <w:noProof/>
                 <w:webHidden/>
               </w:rPr>
-              <w:instrText xml:space="preserve"> PAGEREF _Toc196226549 \h </w:instrText>
+              <w:instrText xml:space="preserve"> PAGEREF _Toc196243661 \h </w:instrText>
             </w:r>
             <w:r>
               <w:rPr>
@@ -854,7 +909,7 @@
                 <w:noProof/>
                 <w:webHidden/>
               </w:rPr>
-              <w:t>5</w:t>
+              <w:t>7</w:t>
             </w:r>
             <w:r>
               <w:rPr>
@@ -869,13 +924,16 @@
           <w:pPr>
             <w:pStyle w:val="11"/>
             <w:tabs>
-              <w:tab w:val="right" w:leader="dot" w:pos="9345"/>
+              <w:tab w:val="right" w:leader="dot" w:pos="9344"/>
             </w:tabs>
             <w:rPr>
+              <w:rFonts w:eastAsiaTheme="minorEastAsia"/>
               <w:noProof/>
+              <w:color w:val="auto"/>
+              <w:lang w:val="ru-RU" w:eastAsia="ru-RU"/>
             </w:rPr>
           </w:pPr>
-          <w:hyperlink w:anchor="_Toc196226550" w:history="1">
+          <w:hyperlink w:anchor="_Toc196243662" w:history="1">
             <w:r>
               <w:rPr>
                 <w:rStyle w:val="ae"/>
@@ -903,7 +961,7 @@
                 <w:noProof/>
                 <w:webHidden/>
               </w:rPr>
-              <w:instrText xml:space="preserve"> PAGEREF _Toc196226550 \h </w:instrText>
+              <w:instrText xml:space="preserve"> PAGEREF _Toc196243662 \h </w:instrText>
             </w:r>
             <w:r>
               <w:rPr>
@@ -923,7 +981,7 @@
                 <w:noProof/>
                 <w:webHidden/>
               </w:rPr>
-              <w:t>5</w:t>
+              <w:t>7</w:t>
             </w:r>
             <w:r>
               <w:rPr>
@@ -952,7 +1010,6 @@
     </w:sdt>
     <w:p>
       <w:pPr>
-        <w:spacing w:line="360" w:lineRule="auto"/>
         <w:jc w:val="center"/>
         <w:rPr>
           <w:lang w:val="ru-RU"/>
@@ -961,7 +1018,7 @@
     </w:p>
     <w:p>
       <w:pPr>
-        <w:spacing w:after="0" w:line="360" w:lineRule="auto"/>
+        <w:spacing w:after="0"/>
         <w:rPr>
           <w:lang w:val="ru-RU"/>
         </w:rPr>
@@ -977,12 +1034,16 @@
       <w:pPr>
         <w:pStyle w:val="1"/>
         <w:rPr>
-          <w:lang w:val="ru-RU"/>
-        </w:rPr>
-      </w:pPr>
-      <w:bookmarkStart w:id="0" w:name="_Toc196226545"/>
-      <w:r>
-        <w:rPr>
+          <w:rFonts w:cs="Times New Roman"/>
+          <w:szCs w:val="28"/>
+          <w:lang w:val="ru-RU"/>
+        </w:rPr>
+      </w:pPr>
+      <w:bookmarkStart w:id="0" w:name="_Toc196243656"/>
+      <w:r>
+        <w:rPr>
+          <w:rFonts w:cs="Times New Roman"/>
+          <w:szCs w:val="28"/>
           <w:lang w:val="ru-RU"/>
         </w:rPr>
         <w:lastRenderedPageBreak/>
@@ -992,15 +1053,2187 @@
     </w:p>
     <w:p>
       <w:pPr>
-        <w:rPr>
-          <w:lang w:val="ru-RU"/>
-        </w:rPr>
-      </w:pPr>
-    </w:p>
-    <w:p>
-      <w:pPr>
-        <w:spacing w:after="0" w:line="360" w:lineRule="auto"/>
-        <w:rPr>
+        <w:ind w:left="357" w:firstLine="351"/>
+        <w:rPr>
+          <w:lang w:val="ru-RU"/>
+        </w:rPr>
+      </w:pPr>
+      <w:r>
+        <w:rPr>
+          <w:lang w:val="ru-RU"/>
+        </w:rPr>
+        <w:t xml:space="preserve">Наименование проекта: </w:t>
+      </w:r>
+      <w:r>
+        <w:rPr>
+          <w:lang w:val="ru-RU"/>
+        </w:rPr>
+        <w:t>Графический интерфейс</w:t>
+      </w:r>
+      <w:r>
+        <w:rPr>
+          <w:lang w:val="ru-RU"/>
+        </w:rPr>
+        <w:t xml:space="preserve"> </w:t>
+      </w:r>
+      <w:r>
+        <w:rPr>
+          <w:lang w:val="ru-RU"/>
+        </w:rPr>
+        <w:t>для NLP-анализа</w:t>
+      </w:r>
+      <w:r>
+        <w:rPr>
+          <w:lang w:val="ru-RU"/>
+        </w:rPr>
+        <w:t xml:space="preserve"> </w:t>
+      </w:r>
+      <w:r>
+        <w:rPr>
+          <w:lang w:val="ru-RU"/>
+        </w:rPr>
+        <w:t>текстовых данных (1 курс)</w:t>
+      </w:r>
+      <w:r>
+        <w:rPr>
+          <w:lang w:val="ru-RU"/>
+        </w:rPr>
+        <w:t>.</w:t>
+      </w:r>
+    </w:p>
+    <w:p>
+      <w:pPr>
+        <w:ind w:left="1066" w:hanging="358"/>
+        <w:rPr>
+          <w:lang w:val="ru-RU"/>
+        </w:rPr>
+      </w:pPr>
+      <w:r>
+        <w:rPr>
+          <w:lang w:val="ru-RU"/>
+        </w:rPr>
+        <w:t>Наименование продукта</w:t>
+      </w:r>
+      <w:r>
+        <w:rPr>
+          <w:lang w:val="ru-RU"/>
+        </w:rPr>
+        <w:t xml:space="preserve">: </w:t>
+      </w:r>
+      <w:proofErr w:type="spellStart"/>
+      <w:r>
+        <w:t>BindWord</w:t>
+      </w:r>
+      <w:proofErr w:type="spellEnd"/>
+      <w:r>
+        <w:rPr>
+          <w:lang w:val="ru-RU"/>
+        </w:rPr>
+        <w:t xml:space="preserve"> </w:t>
+      </w:r>
+      <w:r>
+        <w:t>XP</w:t>
+      </w:r>
+      <w:r>
+        <w:rPr>
+          <w:lang w:val="ru-RU"/>
+        </w:rPr>
+        <w:t>.</w:t>
+      </w:r>
+    </w:p>
+    <w:p>
+      <w:pPr>
+        <w:rPr>
+          <w:lang w:val="ru-RU"/>
+        </w:rPr>
+      </w:pPr>
+      <w:r>
+        <w:rPr>
+          <w:lang w:val="ru-RU"/>
+        </w:rPr>
+        <w:t xml:space="preserve">Он создаётся студентами первого курса </w:t>
+      </w:r>
+      <w:proofErr w:type="spellStart"/>
+      <w:r>
+        <w:rPr>
+          <w:lang w:val="ru-RU"/>
+        </w:rPr>
+        <w:t>Московсого</w:t>
+      </w:r>
+      <w:proofErr w:type="spellEnd"/>
+      <w:r>
+        <w:rPr>
+          <w:lang w:val="ru-RU"/>
+        </w:rPr>
+        <w:t xml:space="preserve"> </w:t>
+      </w:r>
+      <w:proofErr w:type="spellStart"/>
+      <w:r>
+        <w:rPr>
+          <w:lang w:val="ru-RU"/>
+        </w:rPr>
+        <w:t>Политехнческого</w:t>
+      </w:r>
+      <w:proofErr w:type="spellEnd"/>
+      <w:r>
+        <w:rPr>
+          <w:lang w:val="ru-RU"/>
+        </w:rPr>
+        <w:t xml:space="preserve"> </w:t>
+      </w:r>
+      <w:r>
+        <w:rPr>
+          <w:lang w:val="ru-RU"/>
+        </w:rPr>
+        <w:t xml:space="preserve">университета и берёт за свою основу библиотеку </w:t>
+      </w:r>
+      <w:proofErr w:type="spellStart"/>
+      <w:r>
+        <w:rPr>
+          <w:lang w:val="ru-RU"/>
+        </w:rPr>
+        <w:t>SpaCy</w:t>
+      </w:r>
+      <w:proofErr w:type="spellEnd"/>
+      <w:r>
+        <w:rPr>
+          <w:lang w:val="ru-RU"/>
+        </w:rPr>
+        <w:t xml:space="preserve">. </w:t>
+      </w:r>
+      <w:proofErr w:type="spellStart"/>
+      <w:r>
+        <w:rPr>
+          <w:lang w:val="ru-RU"/>
+        </w:rPr>
+        <w:t>SpaCy</w:t>
+      </w:r>
+      <w:proofErr w:type="spellEnd"/>
+      <w:r>
+        <w:rPr>
+          <w:lang w:val="ru-RU"/>
+        </w:rPr>
+        <w:t xml:space="preserve"> — это</w:t>
+      </w:r>
+      <w:r>
+        <w:rPr>
+          <w:lang w:val="ru-RU"/>
+        </w:rPr>
+        <w:t xml:space="preserve"> </w:t>
+      </w:r>
+      <w:r>
+        <w:rPr>
+          <w:lang w:val="ru-RU"/>
+        </w:rPr>
+        <w:t>бесплатная библиотека Python с открытым исходным кодом, которая обеспечивает расширенные возможности для проведения обработки</w:t>
+      </w:r>
+      <w:r>
+        <w:rPr>
+          <w:lang w:val="ru-RU"/>
+        </w:rPr>
+        <w:t xml:space="preserve"> </w:t>
+      </w:r>
+      <w:r>
+        <w:rPr>
+          <w:lang w:val="ru-RU"/>
+        </w:rPr>
+        <w:t>естественного языка (NLP) на больших объемах текста на высокой</w:t>
+      </w:r>
+      <w:r>
+        <w:rPr>
+          <w:lang w:val="ru-RU"/>
+        </w:rPr>
+        <w:t xml:space="preserve"> </w:t>
+      </w:r>
+      <w:r>
+        <w:rPr>
+          <w:lang w:val="ru-RU"/>
+        </w:rPr>
+        <w:t>скорости. Она помогает вам создавать модели и производственные приложения,</w:t>
+      </w:r>
+      <w:r>
+        <w:rPr>
+          <w:lang w:val="ru-RU"/>
+        </w:rPr>
+        <w:t xml:space="preserve"> </w:t>
+      </w:r>
+      <w:r>
+        <w:rPr>
+          <w:lang w:val="ru-RU"/>
+        </w:rPr>
+        <w:t>которые могут лежать в основе анализа документов, возможностей чат-ботов</w:t>
+      </w:r>
+      <w:r>
+        <w:rPr>
+          <w:lang w:val="ru-RU"/>
+        </w:rPr>
+        <w:t xml:space="preserve"> </w:t>
+      </w:r>
+      <w:r>
+        <w:rPr>
+          <w:lang w:val="ru-RU"/>
+        </w:rPr>
+        <w:t>и всех других форм анализа текста.</w:t>
+      </w:r>
+      <w:r>
+        <w:rPr>
+          <w:lang w:val="ru-RU"/>
+        </w:rPr>
+        <w:t xml:space="preserve"> </w:t>
+      </w:r>
+    </w:p>
+    <w:p>
+      <w:pPr>
+        <w:ind w:left="1066" w:hanging="709"/>
+        <w:jc w:val="center"/>
+        <w:rPr>
+          <w:b/>
+          <w:bCs/>
+          <w:lang w:val="ru-RU"/>
+        </w:rPr>
+      </w:pPr>
+      <w:r>
+        <w:rPr>
+          <w:b/>
+          <w:bCs/>
+          <w:lang w:val="ru-RU"/>
+        </w:rPr>
+        <w:t>Актуальность</w:t>
+      </w:r>
+    </w:p>
+    <w:p>
+      <w:pPr>
+        <w:numPr>
+          <w:ilvl w:val="0"/>
+          <w:numId w:val="1"/>
+        </w:numPr>
+        <w:rPr>
+          <w:lang w:val="ru-RU"/>
+        </w:rPr>
+      </w:pPr>
+      <w:r>
+        <w:rPr>
+          <w:lang w:val="ru-RU"/>
+        </w:rPr>
+        <w:t xml:space="preserve">Отсутствие понятных и бесплатных программ для быстрого анализа и обработки текста </w:t>
+      </w:r>
+    </w:p>
+    <w:p>
+      <w:pPr>
+        <w:numPr>
+          <w:ilvl w:val="0"/>
+          <w:numId w:val="1"/>
+        </w:numPr>
+        <w:rPr>
+          <w:lang w:val="ru-RU"/>
+        </w:rPr>
+      </w:pPr>
+      <w:r>
+        <w:rPr>
+          <w:lang w:val="ru-RU"/>
+        </w:rPr>
+        <w:t xml:space="preserve">Оффлайн-решение </w:t>
+      </w:r>
+    </w:p>
+    <w:p>
+      <w:pPr>
+        <w:numPr>
+          <w:ilvl w:val="0"/>
+          <w:numId w:val="1"/>
+        </w:numPr>
+        <w:rPr>
+          <w:lang w:val="ru-RU"/>
+        </w:rPr>
+      </w:pPr>
+      <w:r>
+        <w:rPr>
+          <w:lang w:val="ru-RU"/>
+        </w:rPr>
+        <w:t xml:space="preserve">Открытый исходный код </w:t>
+      </w:r>
+    </w:p>
+    <w:p>
+      <w:pPr>
+        <w:ind w:left="1066" w:hanging="709"/>
+        <w:jc w:val="center"/>
+        <w:rPr>
+          <w:b/>
+          <w:bCs/>
+          <w:lang w:val="ru-RU"/>
+        </w:rPr>
+      </w:pPr>
+      <w:r>
+        <w:rPr>
+          <w:b/>
+          <w:bCs/>
+          <w:lang w:val="ru-RU"/>
+        </w:rPr>
+        <w:t>Проблематика</w:t>
+      </w:r>
+    </w:p>
+    <w:p>
+      <w:pPr>
+        <w:ind w:firstLine="708"/>
+        <w:rPr>
+          <w:lang w:val="ru-RU"/>
+        </w:rPr>
+      </w:pPr>
+      <w:r>
+        <w:rPr>
+          <w:lang w:val="ru-RU"/>
+        </w:rPr>
+        <w:t xml:space="preserve">Многие люди при работе с большим объемом информации сталкиваются со снижением продуктивности и риском ошибок из-за ручного анализа, который занимает много времени. Отсутствие программного обеспечения для анализа больших объемов текстовых данных создает значительные трудности для пользователей. </w:t>
+      </w:r>
+    </w:p>
+    <w:p>
+      <w:pPr>
+        <w:ind w:left="1066" w:hanging="709"/>
+        <w:jc w:val="center"/>
+        <w:rPr>
+          <w:b/>
+          <w:bCs/>
+          <w:lang w:val="ru-RU"/>
+        </w:rPr>
+      </w:pPr>
+      <w:r>
+        <w:rPr>
+          <w:b/>
+          <w:bCs/>
+          <w:lang w:val="ru-RU"/>
+        </w:rPr>
+        <w:t>Цели</w:t>
+      </w:r>
+    </w:p>
+    <w:p>
+      <w:pPr>
+        <w:ind w:left="357" w:firstLine="351"/>
+        <w:rPr>
+          <w:lang w:val="ru-RU"/>
+        </w:rPr>
+      </w:pPr>
+      <w:r>
+        <w:rPr>
+          <w:lang w:val="ru-RU"/>
+        </w:rPr>
+        <w:t>Цель</w:t>
+      </w:r>
+      <w:r>
+        <w:rPr>
+          <w:lang w:val="ru-RU"/>
+        </w:rPr>
+        <w:t>: разработать</w:t>
+      </w:r>
+      <w:r>
+        <w:rPr>
+          <w:lang w:val="ru-RU"/>
+        </w:rPr>
+        <w:t xml:space="preserve"> и выпустить </w:t>
+      </w:r>
+      <w:proofErr w:type="spellStart"/>
+      <w:r>
+        <w:rPr>
+          <w:lang w:val="ru-RU"/>
+        </w:rPr>
+        <w:t>многоплатформенное</w:t>
+      </w:r>
+      <w:proofErr w:type="spellEnd"/>
+      <w:r>
+        <w:rPr>
+          <w:lang w:val="ru-RU"/>
+        </w:rPr>
+        <w:br/>
+        <w:t>десктопное приложение с графическим интерфейсом для</w:t>
+      </w:r>
+      <w:r>
+        <w:rPr>
+          <w:lang w:val="ru-RU"/>
+        </w:rPr>
+        <w:br/>
+      </w:r>
+      <w:r>
+        <w:rPr>
+          <w:lang w:val="ru-RU"/>
+        </w:rPr>
+        <w:lastRenderedPageBreak/>
+        <w:t>NLP-анализа текстовых данных, основанное на существующем</w:t>
+      </w:r>
+      <w:r>
+        <w:rPr>
+          <w:lang w:val="ru-RU"/>
+        </w:rPr>
+        <w:br/>
+        <w:t>Python/</w:t>
+      </w:r>
+      <w:proofErr w:type="spellStart"/>
+      <w:r>
+        <w:rPr>
+          <w:lang w:val="ru-RU"/>
+        </w:rPr>
+        <w:t>Spacy</w:t>
+      </w:r>
+      <w:proofErr w:type="spellEnd"/>
+      <w:r>
+        <w:rPr>
+          <w:lang w:val="ru-RU"/>
+        </w:rPr>
+        <w:t xml:space="preserve"> скрипте, и возможностью обработки текста</w:t>
+      </w:r>
+    </w:p>
+    <w:p>
+      <w:pPr>
+        <w:ind w:left="1066" w:hanging="709"/>
+        <w:jc w:val="center"/>
+        <w:rPr>
+          <w:b/>
+          <w:bCs/>
+          <w:lang w:val="ru-RU"/>
+        </w:rPr>
+      </w:pPr>
+      <w:r>
+        <w:rPr>
+          <w:b/>
+          <w:bCs/>
+          <w:lang w:val="ru-RU"/>
+        </w:rPr>
+        <w:t>Задачи</w:t>
+      </w:r>
+    </w:p>
+    <w:p>
+      <w:pPr>
+        <w:numPr>
+          <w:ilvl w:val="0"/>
+          <w:numId w:val="2"/>
+        </w:numPr>
+        <w:rPr>
+          <w:lang w:val="ru-RU"/>
+        </w:rPr>
+      </w:pPr>
+      <w:r>
+        <w:rPr>
+          <w:lang w:val="ru-RU"/>
+        </w:rPr>
+        <w:t>Определение необходимого функционала для целевой аудитории.</w:t>
+      </w:r>
+    </w:p>
+    <w:p>
+      <w:pPr>
+        <w:numPr>
+          <w:ilvl w:val="0"/>
+          <w:numId w:val="2"/>
+        </w:numPr>
+        <w:rPr>
+          <w:lang w:val="ru-RU"/>
+        </w:rPr>
+      </w:pPr>
+      <w:r>
+        <w:rPr>
+          <w:lang w:val="ru-RU"/>
+        </w:rPr>
+        <w:t>Написание графического интерфейса.</w:t>
+      </w:r>
+    </w:p>
+    <w:p>
+      <w:pPr>
+        <w:numPr>
+          <w:ilvl w:val="0"/>
+          <w:numId w:val="2"/>
+        </w:numPr>
+        <w:rPr>
+          <w:lang w:val="ru-RU"/>
+        </w:rPr>
+      </w:pPr>
+      <w:r>
+        <w:rPr>
+          <w:lang w:val="ru-RU"/>
+        </w:rPr>
+        <w:t>Оптимизация кода.</w:t>
+      </w:r>
+    </w:p>
+    <w:p>
+      <w:pPr>
+        <w:numPr>
+          <w:ilvl w:val="0"/>
+          <w:numId w:val="2"/>
+        </w:numPr>
+        <w:rPr>
+          <w:lang w:val="ru-RU"/>
+        </w:rPr>
+      </w:pPr>
+      <w:r>
+        <w:rPr>
+          <w:lang w:val="ru-RU"/>
+        </w:rPr>
+        <w:t>Дополнение функционала.</w:t>
+      </w:r>
+    </w:p>
+    <w:p>
+      <w:pPr>
+        <w:numPr>
+          <w:ilvl w:val="0"/>
+          <w:numId w:val="2"/>
+        </w:numPr>
+        <w:rPr>
+          <w:lang w:val="ru-RU"/>
+        </w:rPr>
+      </w:pPr>
+      <w:r>
+        <w:rPr>
+          <w:lang w:val="ru-RU"/>
+        </w:rPr>
+        <w:t>Тестирование и публикация бинарных файлов и исходного кода</w:t>
+      </w:r>
+      <w:r>
+        <w:rPr>
+          <w:lang w:val="ru-RU"/>
+        </w:rPr>
+        <w:t>.</w:t>
+      </w:r>
+    </w:p>
+    <w:p>
+      <w:pPr>
+        <w:pStyle w:val="1"/>
+        <w:rPr>
+          <w:rFonts w:cs="Times New Roman"/>
+          <w:szCs w:val="28"/>
+          <w:lang w:val="ru-RU"/>
+        </w:rPr>
+      </w:pPr>
+      <w:bookmarkStart w:id="1" w:name="_Toc196243657"/>
+      <w:r>
+        <w:rPr>
+          <w:rFonts w:cs="Times New Roman"/>
+          <w:szCs w:val="28"/>
+          <w:lang w:val="ru-RU"/>
+        </w:rPr>
+        <w:t>Общая характеристика деятельности организаци</w:t>
+      </w:r>
+      <w:r>
+        <w:rPr>
+          <w:rFonts w:cs="Times New Roman"/>
+          <w:szCs w:val="28"/>
+          <w:lang w:val="ru-RU"/>
+        </w:rPr>
+        <w:t>и</w:t>
+      </w:r>
+      <w:bookmarkEnd w:id="1"/>
+    </w:p>
+    <w:p>
+      <w:pPr>
+        <w:rPr>
+          <w:lang w:val="ru-RU"/>
+        </w:rPr>
+      </w:pPr>
+      <w:r>
+        <w:rPr>
+          <w:lang w:val="ru-RU"/>
+        </w:rPr>
+        <w:t xml:space="preserve">Наименование заказчика: </w:t>
+      </w:r>
+      <w:r>
+        <w:rPr>
+          <w:lang w:val="ru-RU"/>
+        </w:rPr>
+        <w:t>Московский политехнический университет</w:t>
+      </w:r>
+    </w:p>
+    <w:p>
+      <w:pPr>
+        <w:pStyle w:val="2"/>
+        <w:rPr>
+          <w:rFonts w:cs="Times New Roman"/>
+          <w:szCs w:val="28"/>
+          <w:lang w:val="ru-RU"/>
+        </w:rPr>
+      </w:pPr>
+      <w:bookmarkStart w:id="2" w:name="_Toc196243658"/>
+      <w:r>
+        <w:rPr>
+          <w:rFonts w:cs="Times New Roman"/>
+          <w:szCs w:val="28"/>
+          <w:lang w:val="ru-RU"/>
+        </w:rPr>
+        <w:t>Структура организации</w:t>
+      </w:r>
+      <w:bookmarkEnd w:id="2"/>
+    </w:p>
+    <w:p>
+      <w:pPr>
+        <w:ind w:firstLine="708"/>
+        <w:rPr>
+          <w:lang w:val="ru-RU"/>
+        </w:rPr>
+      </w:pPr>
+      <w:r>
+        <w:rPr>
+          <w:lang w:val="ru-RU"/>
+        </w:rPr>
+        <w:t xml:space="preserve">Институт имеет 6 филиалов: </w:t>
+      </w:r>
+      <w:r>
+        <w:rPr>
+          <w:lang w:val="ru-RU"/>
+        </w:rPr>
+        <w:t>Рязанский институт (филиал) Московского политехнического университета</w:t>
+      </w:r>
+      <w:r>
+        <w:rPr>
+          <w:lang w:val="ru-RU"/>
+        </w:rPr>
+        <w:t xml:space="preserve">, </w:t>
+      </w:r>
+      <w:r>
+        <w:rPr>
+          <w:lang w:val="ru-RU"/>
+        </w:rPr>
+        <w:t>Чебоксарский институт (филиал) Московского политехнического университета</w:t>
+      </w:r>
+      <w:r>
+        <w:rPr>
+          <w:lang w:val="ru-RU"/>
+        </w:rPr>
+        <w:t xml:space="preserve">, </w:t>
+      </w:r>
+      <w:r>
+        <w:rPr>
+          <w:lang w:val="ru-RU"/>
+        </w:rPr>
+        <w:t>Коломенский институт (филиал) Московского политехнического университета</w:t>
+      </w:r>
+      <w:r>
+        <w:rPr>
+          <w:lang w:val="ru-RU"/>
+        </w:rPr>
+        <w:t xml:space="preserve">, </w:t>
+      </w:r>
+      <w:proofErr w:type="spellStart"/>
+      <w:r>
+        <w:rPr>
+          <w:lang w:val="ru-RU"/>
+        </w:rPr>
+        <w:t>Электростальский</w:t>
+      </w:r>
+      <w:proofErr w:type="spellEnd"/>
+      <w:r>
+        <w:rPr>
+          <w:lang w:val="ru-RU"/>
+        </w:rPr>
+        <w:t xml:space="preserve"> институт (филиал) Московского политехнического университета</w:t>
+      </w:r>
+      <w:r>
+        <w:rPr>
+          <w:lang w:val="ru-RU"/>
+        </w:rPr>
+        <w:t xml:space="preserve">, </w:t>
+      </w:r>
+      <w:r>
+        <w:rPr>
+          <w:lang w:val="ru-RU"/>
+        </w:rPr>
+        <w:t>Тучковский филиал Московского политехнического университета</w:t>
+      </w:r>
+      <w:r>
+        <w:rPr>
+          <w:lang w:val="ru-RU"/>
+        </w:rPr>
+        <w:t xml:space="preserve"> и </w:t>
+      </w:r>
+      <w:r>
+        <w:rPr>
+          <w:lang w:val="ru-RU"/>
+        </w:rPr>
+        <w:t>Ивантеевский филиал Московского политехнического университета</w:t>
+      </w:r>
+      <w:r>
+        <w:rPr>
+          <w:lang w:val="ru-RU"/>
+        </w:rPr>
+        <w:t>.</w:t>
+      </w:r>
+    </w:p>
+    <w:tbl>
+      <w:tblPr>
+        <w:tblW w:w="0" w:type="auto"/>
+        <w:tblCellSpacing w:w="15" w:type="dxa"/>
+        <w:tblCellMar>
+          <w:top w:w="15" w:type="dxa"/>
+          <w:left w:w="15" w:type="dxa"/>
+          <w:bottom w:w="15" w:type="dxa"/>
+          <w:right w:w="15" w:type="dxa"/>
+        </w:tblCellMar>
+        <w:tblLook w:val="04A0" w:firstRow="1" w:lastRow="0" w:firstColumn="1" w:lastColumn="0" w:noHBand="0" w:noVBand="1"/>
+      </w:tblPr>
+      <w:tblGrid>
+        <w:gridCol w:w="81"/>
+        <w:gridCol w:w="81"/>
+      </w:tblGrid>
+      <w:tr>
+        <w:trPr>
+          <w:tblCellSpacing w:w="15" w:type="dxa"/>
+        </w:trPr>
+        <w:tc>
+          <w:tcPr>
+            <w:tcW w:w="0" w:type="auto"/>
+            <w:vAlign w:val="center"/>
+            <w:hideMark/>
+          </w:tcPr>
+          <w:p>
+            <w:pPr>
+              <w:ind w:firstLine="0"/>
+              <w:rPr>
+                <w:lang w:val="ru-RU"/>
+              </w:rPr>
+            </w:pPr>
+          </w:p>
+        </w:tc>
+        <w:tc>
+          <w:tcPr>
+            <w:tcW w:w="0" w:type="auto"/>
+            <w:vAlign w:val="center"/>
+            <w:hideMark/>
+          </w:tcPr>
+          <w:p>
+            <w:pPr>
+              <w:ind w:firstLine="0"/>
+              <w:rPr>
+                <w:lang w:val="ru-RU"/>
+              </w:rPr>
+            </w:pPr>
+          </w:p>
+        </w:tc>
+      </w:tr>
+    </w:tbl>
+    <w:p>
+      <w:pPr>
+        <w:ind w:firstLine="357"/>
+        <w:rPr>
+          <w:lang w:val="ru-RU"/>
+        </w:rPr>
+      </w:pPr>
+      <w:r>
+        <w:rPr>
+          <w:lang w:val="ru-RU"/>
+        </w:rPr>
+        <w:t>При институте осуществляет свою работу 81 кафедра по тринадцати факультетам и институтам.</w:t>
+      </w:r>
+    </w:p>
+    <w:p>
+      <w:r>
+        <w:rPr>
+          <w:lang w:val="ru-RU"/>
+        </w:rPr>
+        <w:t>Факультеты</w:t>
+      </w:r>
+      <w:r>
+        <w:rPr>
+          <w:b/>
+          <w:bCs/>
+          <w:lang w:val="ru-RU"/>
+        </w:rPr>
+        <w:t>/</w:t>
+      </w:r>
+      <w:r>
+        <w:rPr>
+          <w:lang w:val="ru-RU"/>
+        </w:rPr>
+        <w:t>Институты</w:t>
+      </w:r>
+      <w:r>
+        <w:rPr>
+          <w:b/>
+          <w:bCs/>
+        </w:rPr>
+        <w:t xml:space="preserve">:  </w:t>
+      </w:r>
+    </w:p>
+    <w:tbl>
+      <w:tblPr>
+        <w:tblStyle w:val="12"/>
+        <w:tblW w:w="0" w:type="auto"/>
+        <w:tblLook w:val="04A0" w:firstRow="1" w:lastRow="0" w:firstColumn="1" w:lastColumn="0" w:noHBand="0" w:noVBand="1"/>
+      </w:tblPr>
+      <w:tblGrid>
+        <w:gridCol w:w="854"/>
+        <w:gridCol w:w="8399"/>
+      </w:tblGrid>
+      <w:tr>
+        <w:trPr>
+          <w:cnfStyle w:val="100000000000" w:firstRow="1" w:lastRow="0" w:firstColumn="0" w:lastColumn="0" w:oddVBand="0" w:evenVBand="0" w:oddHBand="0" w:evenHBand="0" w:firstRowFirstColumn="0" w:firstRowLastColumn="0" w:lastRowFirstColumn="0" w:lastRowLastColumn="0"/>
+        </w:trPr>
+        <w:tc>
+          <w:tcPr>
+            <w:cnfStyle w:val="001000000000" w:firstRow="0" w:lastRow="0" w:firstColumn="1" w:lastColumn="0" w:oddVBand="0" w:evenVBand="0" w:oddHBand="0" w:evenHBand="0" w:firstRowFirstColumn="0" w:firstRowLastColumn="0" w:lastRowFirstColumn="0" w:lastRowLastColumn="0"/>
+            <w:tcW w:w="0" w:type="auto"/>
+            <w:hideMark/>
+          </w:tcPr>
+          <w:p>
+            <w:pPr>
+              <w:spacing w:line="360" w:lineRule="auto"/>
+              <w:ind w:left="1066" w:hanging="709"/>
+            </w:pPr>
+            <w:r>
+              <w:rPr>
+                <w:lang w:val="ru-RU"/>
+              </w:rPr>
+              <w:t>1</w:t>
+            </w:r>
+            <w:r>
+              <w:rPr>
+                <w:b w:val="0"/>
+                <w:bCs w:val="0"/>
+              </w:rPr>
+              <w:t>.</w:t>
+            </w:r>
+          </w:p>
+        </w:tc>
+        <w:tc>
+          <w:tcPr>
+            <w:tcW w:w="0" w:type="auto"/>
+            <w:hideMark/>
+          </w:tcPr>
+          <w:p>
+            <w:pPr>
+              <w:spacing w:line="360" w:lineRule="auto"/>
+              <w:ind w:left="1066" w:hanging="709"/>
+              <w:cnfStyle w:val="100000000000" w:firstRow="1" w:lastRow="0" w:firstColumn="0" w:lastColumn="0" w:oddVBand="0" w:evenVBand="0" w:oddHBand="0" w:evenHBand="0" w:firstRowFirstColumn="0" w:firstRowLastColumn="0" w:lastRowFirstColumn="0" w:lastRowLastColumn="0"/>
+              <w:rPr>
+                <w:lang w:val="ru-RU"/>
+              </w:rPr>
+            </w:pPr>
+            <w:r>
+              <w:rPr>
+                <w:lang w:val="ru-RU"/>
+              </w:rPr>
+              <w:t xml:space="preserve">Высшая школа печати и медиаиндустрии </w:t>
+            </w:r>
+          </w:p>
+        </w:tc>
+      </w:tr>
+      <w:tr>
+        <w:trPr>
+          <w:cnfStyle w:val="000000100000" w:firstRow="0" w:lastRow="0" w:firstColumn="0" w:lastColumn="0" w:oddVBand="0" w:evenVBand="0" w:oddHBand="1" w:evenHBand="0" w:firstRowFirstColumn="0" w:firstRowLastColumn="0" w:lastRowFirstColumn="0" w:lastRowLastColumn="0"/>
+        </w:trPr>
+        <w:tc>
+          <w:tcPr>
+            <w:cnfStyle w:val="001000000000" w:firstRow="0" w:lastRow="0" w:firstColumn="1" w:lastColumn="0" w:oddVBand="0" w:evenVBand="0" w:oddHBand="0" w:evenHBand="0" w:firstRowFirstColumn="0" w:firstRowLastColumn="0" w:lastRowFirstColumn="0" w:lastRowLastColumn="0"/>
+            <w:tcW w:w="0" w:type="auto"/>
+            <w:hideMark/>
+          </w:tcPr>
+          <w:p>
+            <w:pPr>
+              <w:spacing w:line="360" w:lineRule="auto"/>
+              <w:ind w:left="1066" w:hanging="709"/>
+            </w:pPr>
+            <w:r>
+              <w:rPr>
+                <w:lang w:val="ru-RU"/>
+              </w:rPr>
+              <w:t>2</w:t>
+            </w:r>
+            <w:r>
+              <w:rPr>
+                <w:b w:val="0"/>
+                <w:bCs w:val="0"/>
+              </w:rPr>
+              <w:t>.</w:t>
+            </w:r>
+          </w:p>
+        </w:tc>
+        <w:tc>
+          <w:tcPr>
+            <w:tcW w:w="0" w:type="auto"/>
+            <w:hideMark/>
+          </w:tcPr>
+          <w:p>
+            <w:pPr>
+              <w:spacing w:line="360" w:lineRule="auto"/>
+              <w:ind w:left="1066" w:hanging="709"/>
+              <w:cnfStyle w:val="000000100000" w:firstRow="0" w:lastRow="0" w:firstColumn="0" w:lastColumn="0" w:oddVBand="0" w:evenVBand="0" w:oddHBand="1" w:evenHBand="0" w:firstRowFirstColumn="0" w:firstRowLastColumn="0" w:lastRowFirstColumn="0" w:lastRowLastColumn="0"/>
+              <w:rPr>
+                <w:b/>
+                <w:bCs/>
+                <w:lang w:val="ru-RU"/>
+              </w:rPr>
+            </w:pPr>
+            <w:r>
+              <w:rPr>
+                <w:b/>
+                <w:bCs/>
+                <w:lang w:val="ru-RU"/>
+              </w:rPr>
+              <w:t xml:space="preserve">Институт графики и искусства книги имени </w:t>
+            </w:r>
+            <w:proofErr w:type="gramStart"/>
+            <w:r>
+              <w:rPr>
+                <w:b/>
+                <w:bCs/>
+                <w:lang w:val="ru-RU"/>
+              </w:rPr>
+              <w:t>В.А.</w:t>
+            </w:r>
+            <w:proofErr w:type="gramEnd"/>
+            <w:r>
+              <w:rPr>
+                <w:b/>
+                <w:bCs/>
+                <w:lang w:val="ru-RU"/>
+              </w:rPr>
+              <w:t xml:space="preserve"> Фаворского </w:t>
+            </w:r>
+          </w:p>
+        </w:tc>
+      </w:tr>
+      <w:tr>
+        <w:tc>
+          <w:tcPr>
+            <w:cnfStyle w:val="001000000000" w:firstRow="0" w:lastRow="0" w:firstColumn="1" w:lastColumn="0" w:oddVBand="0" w:evenVBand="0" w:oddHBand="0" w:evenHBand="0" w:firstRowFirstColumn="0" w:firstRowLastColumn="0" w:lastRowFirstColumn="0" w:lastRowLastColumn="0"/>
+            <w:tcW w:w="0" w:type="auto"/>
+            <w:hideMark/>
+          </w:tcPr>
+          <w:p>
+            <w:pPr>
+              <w:spacing w:line="360" w:lineRule="auto"/>
+              <w:ind w:left="1066" w:hanging="709"/>
+              <w:rPr>
+                <w:lang w:val="ru-RU"/>
+              </w:rPr>
+            </w:pPr>
+            <w:r>
+              <w:rPr>
+                <w:lang w:val="ru-RU"/>
+              </w:rPr>
+              <w:t>3</w:t>
+            </w:r>
+          </w:p>
+        </w:tc>
+        <w:tc>
+          <w:tcPr>
+            <w:tcW w:w="0" w:type="auto"/>
+            <w:hideMark/>
+          </w:tcPr>
+          <w:p>
+            <w:pPr>
+              <w:spacing w:line="360" w:lineRule="auto"/>
+              <w:ind w:left="1066" w:hanging="709"/>
+              <w:cnfStyle w:val="000000000000" w:firstRow="0" w:lastRow="0" w:firstColumn="0" w:lastColumn="0" w:oddVBand="0" w:evenVBand="0" w:oddHBand="0" w:evenHBand="0" w:firstRowFirstColumn="0" w:firstRowLastColumn="0" w:lastRowFirstColumn="0" w:lastRowLastColumn="0"/>
+              <w:rPr>
+                <w:b/>
+                <w:bCs/>
+                <w:lang w:val="ru-RU"/>
+              </w:rPr>
+            </w:pPr>
+            <w:r>
+              <w:rPr>
+                <w:b/>
+                <w:bCs/>
+                <w:lang w:val="ru-RU"/>
+              </w:rPr>
+              <w:t xml:space="preserve">Институт издательского дела и журналистики </w:t>
+            </w:r>
+          </w:p>
+        </w:tc>
+      </w:tr>
+      <w:tr>
+        <w:trPr>
+          <w:cnfStyle w:val="000000100000" w:firstRow="0" w:lastRow="0" w:firstColumn="0" w:lastColumn="0" w:oddVBand="0" w:evenVBand="0" w:oddHBand="1" w:evenHBand="0" w:firstRowFirstColumn="0" w:firstRowLastColumn="0" w:lastRowFirstColumn="0" w:lastRowLastColumn="0"/>
+        </w:trPr>
+        <w:tc>
+          <w:tcPr>
+            <w:cnfStyle w:val="001000000000" w:firstRow="0" w:lastRow="0" w:firstColumn="1" w:lastColumn="0" w:oddVBand="0" w:evenVBand="0" w:oddHBand="0" w:evenHBand="0" w:firstRowFirstColumn="0" w:firstRowLastColumn="0" w:lastRowFirstColumn="0" w:lastRowLastColumn="0"/>
+            <w:tcW w:w="0" w:type="auto"/>
+            <w:hideMark/>
+          </w:tcPr>
+          <w:p>
+            <w:pPr>
+              <w:spacing w:line="360" w:lineRule="auto"/>
+              <w:ind w:left="1066" w:hanging="709"/>
+              <w:rPr>
+                <w:lang w:val="ru-RU"/>
+              </w:rPr>
+            </w:pPr>
+            <w:r>
+              <w:rPr>
+                <w:lang w:val="ru-RU"/>
+              </w:rPr>
+              <w:lastRenderedPageBreak/>
+              <w:t>4</w:t>
+            </w:r>
+          </w:p>
+        </w:tc>
+        <w:tc>
+          <w:tcPr>
+            <w:tcW w:w="0" w:type="auto"/>
+            <w:hideMark/>
+          </w:tcPr>
+          <w:p>
+            <w:pPr>
+              <w:spacing w:line="360" w:lineRule="auto"/>
+              <w:ind w:left="1066" w:hanging="709"/>
+              <w:cnfStyle w:val="000000100000" w:firstRow="0" w:lastRow="0" w:firstColumn="0" w:lastColumn="0" w:oddVBand="0" w:evenVBand="0" w:oddHBand="1" w:evenHBand="0" w:firstRowFirstColumn="0" w:firstRowLastColumn="0" w:lastRowFirstColumn="0" w:lastRowLastColumn="0"/>
+              <w:rPr>
+                <w:b/>
+                <w:bCs/>
+                <w:lang w:val="ru-RU"/>
+              </w:rPr>
+            </w:pPr>
+            <w:r>
+              <w:rPr>
+                <w:b/>
+                <w:bCs/>
+                <w:lang w:val="ru-RU"/>
+              </w:rPr>
+              <w:t>Полиграфический институт</w:t>
+            </w:r>
+          </w:p>
+        </w:tc>
+      </w:tr>
+      <w:tr>
+        <w:tc>
+          <w:tcPr>
+            <w:cnfStyle w:val="001000000000" w:firstRow="0" w:lastRow="0" w:firstColumn="1" w:lastColumn="0" w:oddVBand="0" w:evenVBand="0" w:oddHBand="0" w:evenHBand="0" w:firstRowFirstColumn="0" w:firstRowLastColumn="0" w:lastRowFirstColumn="0" w:lastRowLastColumn="0"/>
+            <w:tcW w:w="0" w:type="auto"/>
+            <w:hideMark/>
+          </w:tcPr>
+          <w:p>
+            <w:pPr>
+              <w:spacing w:line="360" w:lineRule="auto"/>
+              <w:ind w:left="1066" w:hanging="709"/>
+              <w:rPr>
+                <w:lang w:val="ru-RU"/>
+              </w:rPr>
+            </w:pPr>
+            <w:r>
+              <w:rPr>
+                <w:lang w:val="ru-RU"/>
+              </w:rPr>
+              <w:t>5</w:t>
+            </w:r>
+          </w:p>
+        </w:tc>
+        <w:tc>
+          <w:tcPr>
+            <w:tcW w:w="0" w:type="auto"/>
+            <w:hideMark/>
+          </w:tcPr>
+          <w:p>
+            <w:pPr>
+              <w:spacing w:line="360" w:lineRule="auto"/>
+              <w:ind w:left="1066" w:hanging="709"/>
+              <w:cnfStyle w:val="000000000000" w:firstRow="0" w:lastRow="0" w:firstColumn="0" w:lastColumn="0" w:oddVBand="0" w:evenVBand="0" w:oddHBand="0" w:evenHBand="0" w:firstRowFirstColumn="0" w:firstRowLastColumn="0" w:lastRowFirstColumn="0" w:lastRowLastColumn="0"/>
+              <w:rPr>
+                <w:b/>
+                <w:bCs/>
+                <w:lang w:val="ru-RU"/>
+              </w:rPr>
+            </w:pPr>
+            <w:r>
+              <w:rPr>
+                <w:b/>
+                <w:bCs/>
+                <w:lang w:val="ru-RU"/>
+              </w:rPr>
+              <w:t xml:space="preserve">Инженерная школа (факультет) </w:t>
+            </w:r>
+          </w:p>
+        </w:tc>
+      </w:tr>
+      <w:tr>
+        <w:trPr>
+          <w:cnfStyle w:val="000000100000" w:firstRow="0" w:lastRow="0" w:firstColumn="0" w:lastColumn="0" w:oddVBand="0" w:evenVBand="0" w:oddHBand="1" w:evenHBand="0" w:firstRowFirstColumn="0" w:firstRowLastColumn="0" w:lastRowFirstColumn="0" w:lastRowLastColumn="0"/>
+        </w:trPr>
+        <w:tc>
+          <w:tcPr>
+            <w:cnfStyle w:val="001000000000" w:firstRow="0" w:lastRow="0" w:firstColumn="1" w:lastColumn="0" w:oddVBand="0" w:evenVBand="0" w:oddHBand="0" w:evenHBand="0" w:firstRowFirstColumn="0" w:firstRowLastColumn="0" w:lastRowFirstColumn="0" w:lastRowLastColumn="0"/>
+            <w:tcW w:w="0" w:type="auto"/>
+            <w:hideMark/>
+          </w:tcPr>
+          <w:p>
+            <w:pPr>
+              <w:spacing w:line="360" w:lineRule="auto"/>
+              <w:ind w:left="1066" w:hanging="709"/>
+              <w:rPr>
+                <w:lang w:val="ru-RU"/>
+              </w:rPr>
+            </w:pPr>
+            <w:r>
+              <w:rPr>
+                <w:lang w:val="ru-RU"/>
+              </w:rPr>
+              <w:t>6</w:t>
+            </w:r>
+          </w:p>
+        </w:tc>
+        <w:tc>
+          <w:tcPr>
+            <w:tcW w:w="0" w:type="auto"/>
+            <w:hideMark/>
+          </w:tcPr>
+          <w:p>
+            <w:pPr>
+              <w:spacing w:line="360" w:lineRule="auto"/>
+              <w:ind w:left="1066" w:hanging="709"/>
+              <w:cnfStyle w:val="000000100000" w:firstRow="0" w:lastRow="0" w:firstColumn="0" w:lastColumn="0" w:oddVBand="0" w:evenVBand="0" w:oddHBand="1" w:evenHBand="0" w:firstRowFirstColumn="0" w:firstRowLastColumn="0" w:lastRowFirstColumn="0" w:lastRowLastColumn="0"/>
+              <w:rPr>
+                <w:b/>
+                <w:bCs/>
+                <w:lang w:val="ru-RU"/>
+              </w:rPr>
+            </w:pPr>
+            <w:r>
+              <w:rPr>
+                <w:b/>
+                <w:bCs/>
+                <w:lang w:val="ru-RU"/>
+              </w:rPr>
+              <w:t xml:space="preserve">Транспортный факультет </w:t>
+            </w:r>
+          </w:p>
+        </w:tc>
+      </w:tr>
+      <w:tr>
+        <w:tc>
+          <w:tcPr>
+            <w:cnfStyle w:val="001000000000" w:firstRow="0" w:lastRow="0" w:firstColumn="1" w:lastColumn="0" w:oddVBand="0" w:evenVBand="0" w:oddHBand="0" w:evenHBand="0" w:firstRowFirstColumn="0" w:firstRowLastColumn="0" w:lastRowFirstColumn="0" w:lastRowLastColumn="0"/>
+            <w:tcW w:w="0" w:type="auto"/>
+            <w:hideMark/>
+          </w:tcPr>
+          <w:p>
+            <w:pPr>
+              <w:spacing w:line="360" w:lineRule="auto"/>
+              <w:ind w:left="1066" w:hanging="709"/>
+              <w:rPr>
+                <w:lang w:val="ru-RU"/>
+              </w:rPr>
+            </w:pPr>
+            <w:r>
+              <w:rPr>
+                <w:lang w:val="ru-RU"/>
+              </w:rPr>
+              <w:t>7</w:t>
+            </w:r>
+          </w:p>
+        </w:tc>
+        <w:tc>
+          <w:tcPr>
+            <w:tcW w:w="0" w:type="auto"/>
+            <w:hideMark/>
+          </w:tcPr>
+          <w:p>
+            <w:pPr>
+              <w:spacing w:line="360" w:lineRule="auto"/>
+              <w:ind w:left="1066" w:hanging="709"/>
+              <w:cnfStyle w:val="000000000000" w:firstRow="0" w:lastRow="0" w:firstColumn="0" w:lastColumn="0" w:oddVBand="0" w:evenVBand="0" w:oddHBand="0" w:evenHBand="0" w:firstRowFirstColumn="0" w:firstRowLastColumn="0" w:lastRowFirstColumn="0" w:lastRowLastColumn="0"/>
+              <w:rPr>
+                <w:b/>
+                <w:bCs/>
+                <w:lang w:val="ru-RU"/>
+              </w:rPr>
+            </w:pPr>
+            <w:r>
+              <w:rPr>
+                <w:b/>
+                <w:bCs/>
+                <w:lang w:val="ru-RU"/>
+              </w:rPr>
+              <w:t xml:space="preserve">Факультет базовых компетенций </w:t>
+            </w:r>
+          </w:p>
+        </w:tc>
+      </w:tr>
+      <w:tr>
+        <w:trPr>
+          <w:cnfStyle w:val="000000100000" w:firstRow="0" w:lastRow="0" w:firstColumn="0" w:lastColumn="0" w:oddVBand="0" w:evenVBand="0" w:oddHBand="1" w:evenHBand="0" w:firstRowFirstColumn="0" w:firstRowLastColumn="0" w:lastRowFirstColumn="0" w:lastRowLastColumn="0"/>
+        </w:trPr>
+        <w:tc>
+          <w:tcPr>
+            <w:cnfStyle w:val="001000000000" w:firstRow="0" w:lastRow="0" w:firstColumn="1" w:lastColumn="0" w:oddVBand="0" w:evenVBand="0" w:oddHBand="0" w:evenHBand="0" w:firstRowFirstColumn="0" w:firstRowLastColumn="0" w:lastRowFirstColumn="0" w:lastRowLastColumn="0"/>
+            <w:tcW w:w="0" w:type="auto"/>
+            <w:hideMark/>
+          </w:tcPr>
+          <w:p>
+            <w:pPr>
+              <w:spacing w:line="360" w:lineRule="auto"/>
+              <w:ind w:left="1066" w:hanging="709"/>
+              <w:rPr>
+                <w:lang w:val="ru-RU"/>
+              </w:rPr>
+            </w:pPr>
+            <w:r>
+              <w:rPr>
+                <w:lang w:val="ru-RU"/>
+              </w:rPr>
+              <w:t>8</w:t>
+            </w:r>
+          </w:p>
+        </w:tc>
+        <w:tc>
+          <w:tcPr>
+            <w:tcW w:w="0" w:type="auto"/>
+            <w:hideMark/>
+          </w:tcPr>
+          <w:p>
+            <w:pPr>
+              <w:spacing w:line="360" w:lineRule="auto"/>
+              <w:ind w:left="1066" w:hanging="709"/>
+              <w:cnfStyle w:val="000000100000" w:firstRow="0" w:lastRow="0" w:firstColumn="0" w:lastColumn="0" w:oddVBand="0" w:evenVBand="0" w:oddHBand="1" w:evenHBand="0" w:firstRowFirstColumn="0" w:firstRowLastColumn="0" w:lastRowFirstColumn="0" w:lastRowLastColumn="0"/>
+              <w:rPr>
+                <w:b/>
+                <w:bCs/>
+                <w:lang w:val="ru-RU"/>
+              </w:rPr>
+            </w:pPr>
+            <w:r>
+              <w:rPr>
+                <w:b/>
+                <w:bCs/>
+                <w:lang w:val="ru-RU"/>
+              </w:rPr>
+              <w:t>Факультет довузовской подготовки</w:t>
+            </w:r>
+          </w:p>
+        </w:tc>
+      </w:tr>
+      <w:tr>
+        <w:tc>
+          <w:tcPr>
+            <w:cnfStyle w:val="001000000000" w:firstRow="0" w:lastRow="0" w:firstColumn="1" w:lastColumn="0" w:oddVBand="0" w:evenVBand="0" w:oddHBand="0" w:evenHBand="0" w:firstRowFirstColumn="0" w:firstRowLastColumn="0" w:lastRowFirstColumn="0" w:lastRowLastColumn="0"/>
+            <w:tcW w:w="0" w:type="auto"/>
+            <w:hideMark/>
+          </w:tcPr>
+          <w:p>
+            <w:pPr>
+              <w:spacing w:line="360" w:lineRule="auto"/>
+              <w:ind w:left="1066" w:hanging="709"/>
+              <w:rPr>
+                <w:lang w:val="ru-RU"/>
+              </w:rPr>
+            </w:pPr>
+            <w:r>
+              <w:rPr>
+                <w:lang w:val="ru-RU"/>
+              </w:rPr>
+              <w:t>9</w:t>
+            </w:r>
+          </w:p>
+        </w:tc>
+        <w:tc>
+          <w:tcPr>
+            <w:tcW w:w="0" w:type="auto"/>
+            <w:hideMark/>
+          </w:tcPr>
+          <w:p>
+            <w:pPr>
+              <w:spacing w:line="360" w:lineRule="auto"/>
+              <w:ind w:left="1066" w:hanging="709"/>
+              <w:cnfStyle w:val="000000000000" w:firstRow="0" w:lastRow="0" w:firstColumn="0" w:lastColumn="0" w:oddVBand="0" w:evenVBand="0" w:oddHBand="0" w:evenHBand="0" w:firstRowFirstColumn="0" w:firstRowLastColumn="0" w:lastRowFirstColumn="0" w:lastRowLastColumn="0"/>
+              <w:rPr>
+                <w:b/>
+                <w:bCs/>
+                <w:lang w:val="ru-RU"/>
+              </w:rPr>
+            </w:pPr>
+            <w:r>
+              <w:rPr>
+                <w:b/>
+                <w:bCs/>
+                <w:lang w:val="ru-RU"/>
+              </w:rPr>
+              <w:t xml:space="preserve">Факультет информационных технологий </w:t>
+            </w:r>
+          </w:p>
+        </w:tc>
+      </w:tr>
+      <w:tr>
+        <w:trPr>
+          <w:cnfStyle w:val="000000100000" w:firstRow="0" w:lastRow="0" w:firstColumn="0" w:lastColumn="0" w:oddVBand="0" w:evenVBand="0" w:oddHBand="1" w:evenHBand="0" w:firstRowFirstColumn="0" w:firstRowLastColumn="0" w:lastRowFirstColumn="0" w:lastRowLastColumn="0"/>
+        </w:trPr>
+        <w:tc>
+          <w:tcPr>
+            <w:cnfStyle w:val="001000000000" w:firstRow="0" w:lastRow="0" w:firstColumn="1" w:lastColumn="0" w:oddVBand="0" w:evenVBand="0" w:oddHBand="0" w:evenHBand="0" w:firstRowFirstColumn="0" w:firstRowLastColumn="0" w:lastRowFirstColumn="0" w:lastRowLastColumn="0"/>
+            <w:tcW w:w="0" w:type="auto"/>
+            <w:hideMark/>
+          </w:tcPr>
+          <w:p>
+            <w:pPr>
+              <w:spacing w:line="360" w:lineRule="auto"/>
+              <w:ind w:left="1066" w:hanging="709"/>
+              <w:rPr>
+                <w:lang w:val="ru-RU"/>
+              </w:rPr>
+            </w:pPr>
+            <w:r>
+              <w:rPr>
+                <w:lang w:val="ru-RU"/>
+              </w:rPr>
+              <w:t>10</w:t>
+            </w:r>
+          </w:p>
+        </w:tc>
+        <w:tc>
+          <w:tcPr>
+            <w:tcW w:w="0" w:type="auto"/>
+            <w:hideMark/>
+          </w:tcPr>
+          <w:p>
+            <w:pPr>
+              <w:spacing w:line="360" w:lineRule="auto"/>
+              <w:ind w:left="1066" w:hanging="709"/>
+              <w:cnfStyle w:val="000000100000" w:firstRow="0" w:lastRow="0" w:firstColumn="0" w:lastColumn="0" w:oddVBand="0" w:evenVBand="0" w:oddHBand="1" w:evenHBand="0" w:firstRowFirstColumn="0" w:firstRowLastColumn="0" w:lastRowFirstColumn="0" w:lastRowLastColumn="0"/>
+              <w:rPr>
+                <w:b/>
+                <w:bCs/>
+                <w:lang w:val="ru-RU"/>
+              </w:rPr>
+            </w:pPr>
+            <w:r>
+              <w:rPr>
+                <w:b/>
+                <w:bCs/>
+                <w:lang w:val="ru-RU"/>
+              </w:rPr>
+              <w:t xml:space="preserve">Факультет машиностроения </w:t>
+            </w:r>
+          </w:p>
+        </w:tc>
+      </w:tr>
+      <w:tr>
+        <w:tc>
+          <w:tcPr>
+            <w:cnfStyle w:val="001000000000" w:firstRow="0" w:lastRow="0" w:firstColumn="1" w:lastColumn="0" w:oddVBand="0" w:evenVBand="0" w:oddHBand="0" w:evenHBand="0" w:firstRowFirstColumn="0" w:firstRowLastColumn="0" w:lastRowFirstColumn="0" w:lastRowLastColumn="0"/>
+            <w:tcW w:w="0" w:type="auto"/>
+            <w:hideMark/>
+          </w:tcPr>
+          <w:p>
+            <w:pPr>
+              <w:spacing w:line="360" w:lineRule="auto"/>
+              <w:ind w:left="1066" w:hanging="709"/>
+              <w:rPr>
+                <w:lang w:val="ru-RU"/>
+              </w:rPr>
+            </w:pPr>
+            <w:r>
+              <w:rPr>
+                <w:lang w:val="ru-RU"/>
+              </w:rPr>
+              <w:t>11</w:t>
+            </w:r>
+          </w:p>
+        </w:tc>
+        <w:tc>
+          <w:tcPr>
+            <w:tcW w:w="0" w:type="auto"/>
+            <w:hideMark/>
+          </w:tcPr>
+          <w:p>
+            <w:pPr>
+              <w:spacing w:line="360" w:lineRule="auto"/>
+              <w:ind w:left="1066" w:hanging="709"/>
+              <w:cnfStyle w:val="000000000000" w:firstRow="0" w:lastRow="0" w:firstColumn="0" w:lastColumn="0" w:oddVBand="0" w:evenVBand="0" w:oddHBand="0" w:evenHBand="0" w:firstRowFirstColumn="0" w:firstRowLastColumn="0" w:lastRowFirstColumn="0" w:lastRowLastColumn="0"/>
+              <w:rPr>
+                <w:b/>
+                <w:bCs/>
+                <w:lang w:val="ru-RU"/>
+              </w:rPr>
+            </w:pPr>
+            <w:r>
+              <w:rPr>
+                <w:b/>
+                <w:bCs/>
+                <w:lang w:val="ru-RU"/>
+              </w:rPr>
+              <w:t xml:space="preserve">Факультет урбанистики и городского хозяйства </w:t>
+            </w:r>
+          </w:p>
+        </w:tc>
+      </w:tr>
+      <w:tr>
+        <w:trPr>
+          <w:cnfStyle w:val="000000100000" w:firstRow="0" w:lastRow="0" w:firstColumn="0" w:lastColumn="0" w:oddVBand="0" w:evenVBand="0" w:oddHBand="1" w:evenHBand="0" w:firstRowFirstColumn="0" w:firstRowLastColumn="0" w:lastRowFirstColumn="0" w:lastRowLastColumn="0"/>
+        </w:trPr>
+        <w:tc>
+          <w:tcPr>
+            <w:cnfStyle w:val="001000000000" w:firstRow="0" w:lastRow="0" w:firstColumn="1" w:lastColumn="0" w:oddVBand="0" w:evenVBand="0" w:oddHBand="0" w:evenHBand="0" w:firstRowFirstColumn="0" w:firstRowLastColumn="0" w:lastRowFirstColumn="0" w:lastRowLastColumn="0"/>
+            <w:tcW w:w="0" w:type="auto"/>
+            <w:hideMark/>
+          </w:tcPr>
+          <w:p>
+            <w:pPr>
+              <w:spacing w:line="360" w:lineRule="auto"/>
+              <w:ind w:left="1066" w:hanging="709"/>
+              <w:rPr>
+                <w:lang w:val="ru-RU"/>
+              </w:rPr>
+            </w:pPr>
+            <w:r>
+              <w:rPr>
+                <w:lang w:val="ru-RU"/>
+              </w:rPr>
+              <w:t>12</w:t>
+            </w:r>
+          </w:p>
+        </w:tc>
+        <w:tc>
+          <w:tcPr>
+            <w:tcW w:w="0" w:type="auto"/>
+            <w:hideMark/>
+          </w:tcPr>
+          <w:p>
+            <w:pPr>
+              <w:spacing w:line="360" w:lineRule="auto"/>
+              <w:ind w:left="1066" w:hanging="709"/>
+              <w:cnfStyle w:val="000000100000" w:firstRow="0" w:lastRow="0" w:firstColumn="0" w:lastColumn="0" w:oddVBand="0" w:evenVBand="0" w:oddHBand="1" w:evenHBand="0" w:firstRowFirstColumn="0" w:firstRowLastColumn="0" w:lastRowFirstColumn="0" w:lastRowLastColumn="0"/>
+              <w:rPr>
+                <w:b/>
+                <w:bCs/>
+                <w:lang w:val="ru-RU"/>
+              </w:rPr>
+            </w:pPr>
+            <w:r>
+              <w:rPr>
+                <w:b/>
+                <w:bCs/>
+                <w:lang w:val="ru-RU"/>
+              </w:rPr>
+              <w:t xml:space="preserve">Факультет химической технологии и биотехнологии </w:t>
+            </w:r>
+          </w:p>
+        </w:tc>
+      </w:tr>
+      <w:tr>
+        <w:tc>
+          <w:tcPr>
+            <w:cnfStyle w:val="001000000000" w:firstRow="0" w:lastRow="0" w:firstColumn="1" w:lastColumn="0" w:oddVBand="0" w:evenVBand="0" w:oddHBand="0" w:evenHBand="0" w:firstRowFirstColumn="0" w:firstRowLastColumn="0" w:lastRowFirstColumn="0" w:lastRowLastColumn="0"/>
+            <w:tcW w:w="0" w:type="auto"/>
+            <w:hideMark/>
+          </w:tcPr>
+          <w:p>
+            <w:pPr>
+              <w:spacing w:line="360" w:lineRule="auto"/>
+              <w:ind w:left="1066" w:hanging="709"/>
+              <w:rPr>
+                <w:lang w:val="ru-RU"/>
+              </w:rPr>
+            </w:pPr>
+            <w:r>
+              <w:rPr>
+                <w:lang w:val="ru-RU"/>
+              </w:rPr>
+              <w:t>13</w:t>
+            </w:r>
+          </w:p>
+        </w:tc>
+        <w:tc>
+          <w:tcPr>
+            <w:tcW w:w="0" w:type="auto"/>
+            <w:hideMark/>
+          </w:tcPr>
+          <w:p>
+            <w:pPr>
+              <w:spacing w:line="360" w:lineRule="auto"/>
+              <w:ind w:left="1066" w:hanging="709"/>
+              <w:cnfStyle w:val="000000000000" w:firstRow="0" w:lastRow="0" w:firstColumn="0" w:lastColumn="0" w:oddVBand="0" w:evenVBand="0" w:oddHBand="0" w:evenHBand="0" w:firstRowFirstColumn="0" w:firstRowLastColumn="0" w:lastRowFirstColumn="0" w:lastRowLastColumn="0"/>
+              <w:rPr>
+                <w:b/>
+                <w:bCs/>
+                <w:lang w:val="ru-RU"/>
+              </w:rPr>
+            </w:pPr>
+            <w:r>
+              <w:rPr>
+                <w:b/>
+                <w:bCs/>
+                <w:lang w:val="ru-RU"/>
+              </w:rPr>
+              <w:t>Факультет экономики и управления</w:t>
+            </w:r>
+          </w:p>
+        </w:tc>
+      </w:tr>
+    </w:tbl>
+    <w:p>
+      <w:pPr>
+        <w:ind w:firstLine="0"/>
+        <w:rPr>
+          <w:lang w:val="ru-RU"/>
+        </w:rPr>
+      </w:pPr>
+    </w:p>
+    <w:p>
+      <w:pPr>
+        <w:ind w:firstLine="0"/>
+        <w:rPr>
+          <w:lang w:val="ru-RU"/>
+        </w:rPr>
+      </w:pPr>
+      <w:r>
+        <w:rPr>
+          <w:lang w:val="ru-RU"/>
+        </w:rPr>
+        <w:t>Помимо этого,</w:t>
+      </w:r>
+      <w:r>
+        <w:rPr>
+          <w:lang w:val="ru-RU"/>
+        </w:rPr>
+        <w:t xml:space="preserve"> Московский Политех включает в себя 205 иных</w:t>
+      </w:r>
+      <w:r>
+        <w:rPr>
+          <w:lang w:val="ru-RU"/>
+        </w:rPr>
+        <w:t xml:space="preserve"> структурных</w:t>
+      </w:r>
+      <w:r>
+        <w:rPr>
+          <w:lang w:val="ru-RU"/>
+        </w:rPr>
+        <w:t xml:space="preserve"> подразделений</w:t>
+      </w:r>
+      <w:r>
+        <w:rPr>
+          <w:lang w:val="ru-RU"/>
+        </w:rPr>
+        <w:t>.</w:t>
+      </w:r>
+    </w:p>
+    <w:p>
+      <w:pPr>
+        <w:pStyle w:val="2"/>
+        <w:rPr>
+          <w:rFonts w:cs="Times New Roman"/>
+          <w:szCs w:val="28"/>
+          <w:lang w:val="ru-RU"/>
+        </w:rPr>
+      </w:pPr>
+      <w:r>
+        <w:rPr>
+          <w:rFonts w:cs="Times New Roman"/>
+          <w:szCs w:val="28"/>
+          <w:lang w:val="ru-RU"/>
+        </w:rPr>
+        <w:t>Описание деятельности Московского политеха</w:t>
+      </w:r>
+    </w:p>
+    <w:p>
+      <w:pPr>
+        <w:rPr>
+          <w:lang w:val="ru-RU"/>
+        </w:rPr>
+      </w:pPr>
+      <w:r>
+        <w:rPr>
+          <w:lang w:val="ru-RU"/>
+        </w:rPr>
+        <w:t>Институт занимается</w:t>
+      </w:r>
+      <w:r>
+        <w:rPr>
+          <w:lang w:val="ru-RU"/>
+        </w:rPr>
+        <w:t>.</w:t>
+      </w:r>
+    </w:p>
+    <w:p>
+      <w:pPr>
+        <w:rPr>
+          <w:lang w:val="ru-RU"/>
+        </w:rPr>
+      </w:pPr>
+      <w:r>
+        <w:rPr>
+          <w:lang w:val="ru-RU"/>
+        </w:rPr>
+        <w:t xml:space="preserve"> </w:t>
+      </w:r>
+      <w:r>
+        <w:rPr>
+          <w:lang w:val="ru-RU"/>
+        </w:rPr>
+        <w:t>Научной деятельностью,</w:t>
+      </w:r>
+      <w:r>
+        <w:rPr>
+          <w:lang w:val="ru-RU"/>
+        </w:rPr>
+        <w:t xml:space="preserve"> в рамках которой сотрудничает с другими вузами</w:t>
+      </w:r>
+      <w:r>
+        <w:rPr>
+          <w:lang w:val="ru-RU"/>
+        </w:rPr>
+        <w:t xml:space="preserve"> России и других стран</w:t>
+      </w:r>
+      <w:r>
+        <w:rPr>
+          <w:lang w:val="ru-RU"/>
+        </w:rPr>
+        <w:t>;</w:t>
+      </w:r>
+    </w:p>
+    <w:p>
+      <w:pPr>
+        <w:rPr>
+          <w:lang w:val="ru-RU"/>
+        </w:rPr>
+      </w:pPr>
+      <w:r>
+        <w:rPr>
+          <w:lang w:val="ru-RU"/>
+        </w:rPr>
+        <w:t>П</w:t>
+      </w:r>
+      <w:r>
+        <w:rPr>
+          <w:lang w:val="ru-RU"/>
+        </w:rPr>
+        <w:t>роектной деятельностью, привлекая индустриальных партнёров для решения нестандартных задач</w:t>
+      </w:r>
+      <w:r>
+        <w:rPr>
+          <w:lang w:val="ru-RU"/>
+        </w:rPr>
+        <w:t>;</w:t>
+      </w:r>
+    </w:p>
+    <w:p>
+      <w:pPr>
+        <w:rPr>
+          <w:lang w:val="ru-RU"/>
+        </w:rPr>
+      </w:pPr>
+      <w:r>
+        <w:rPr>
+          <w:lang w:val="ru-RU"/>
+        </w:rPr>
+        <w:t>Внеучебной деятельностью (профорганизации, ассоциации студентов).</w:t>
+      </w:r>
+    </w:p>
+    <w:p>
+      <w:r>
+        <w:rPr>
+          <w:lang w:val="ru-RU"/>
+        </w:rPr>
+        <w:t>Творческой деятельностью, организовывая выступления и различные танцевальные, песенные, театральные, тематические мероприятия со свободных входом</w:t>
+      </w:r>
+      <w:r>
+        <w:rPr>
+          <w:lang w:val="ru-RU"/>
+        </w:rPr>
+        <w:t>;</w:t>
+      </w:r>
+    </w:p>
+    <w:p>
+      <w:pPr>
+        <w:ind w:firstLine="0"/>
+      </w:pPr>
+      <w:r>
+        <w:rPr>
+          <w:lang w:val="ru-RU"/>
+        </w:rPr>
+        <w:lastRenderedPageBreak/>
+        <w:tab/>
+        <w:t xml:space="preserve">Спортивной деятельностью, с завидной периодичностью завоёвывая золотые медали на Московских и Всероссийских студенческих соревнованиях по мини-футболу пауэрлифтингу, волейболу, </w:t>
+      </w:r>
+      <w:r>
+        <w:rPr>
+          <w:lang w:val="ru-RU"/>
+        </w:rPr>
+        <w:t xml:space="preserve">различным </w:t>
+      </w:r>
+      <w:r>
+        <w:rPr>
+          <w:lang w:val="ru-RU"/>
+        </w:rPr>
+        <w:t>боевым единоборствам, парусному спорту</w:t>
+      </w:r>
+    </w:p>
+    <w:p>
+      <w:pPr>
+        <w:ind w:firstLine="0"/>
+      </w:pPr>
+    </w:p>
+    <w:p>
+      <w:pPr>
+        <w:pStyle w:val="1"/>
+        <w:rPr>
+          <w:rFonts w:cs="Times New Roman"/>
+          <w:szCs w:val="28"/>
+        </w:rPr>
+      </w:pPr>
+      <w:bookmarkStart w:id="3" w:name="_Toc196243659"/>
+      <w:r>
+        <w:rPr>
+          <w:rFonts w:cs="Times New Roman"/>
+          <w:szCs w:val="28"/>
+          <w:lang w:val="ru-RU"/>
+        </w:rPr>
+        <w:t>Описание задания по проектной практике</w:t>
+      </w:r>
+      <w:bookmarkEnd w:id="3"/>
+    </w:p>
+    <w:p>
+      <w:pPr>
+        <w:ind w:firstLine="708"/>
+        <w:rPr>
+          <w:lang w:val="ru-RU"/>
+        </w:rPr>
+      </w:pPr>
+      <w:r>
+        <w:rPr>
+          <w:lang w:val="ru-RU"/>
+        </w:rPr>
+        <w:t xml:space="preserve">Задание на проектную (учебную) практику разработано для студентов первого курса, обучающихся по направлениям подготовки, связанным с информационными технологиями и информационной безопасностью. Трудоёмкость практики составляет 72 академических часа. Задание может выполняться индивидуально или в составе группы до 3 человек. Для управления версиями будет использоваться </w:t>
+      </w:r>
+      <w:proofErr w:type="spellStart"/>
+      <w:r>
+        <w:rPr>
+          <w:lang w:val="ru-RU"/>
+        </w:rPr>
+        <w:t>Git</w:t>
+      </w:r>
+      <w:proofErr w:type="spellEnd"/>
+      <w:r>
+        <w:rPr>
+          <w:lang w:val="ru-RU"/>
+        </w:rPr>
+        <w:t xml:space="preserve">, для написания документации — </w:t>
+      </w:r>
+      <w:proofErr w:type="spellStart"/>
+      <w:r>
+        <w:rPr>
+          <w:lang w:val="ru-RU"/>
+        </w:rPr>
+        <w:t>Markdown</w:t>
+      </w:r>
+      <w:proofErr w:type="spellEnd"/>
+      <w:r>
+        <w:rPr>
+          <w:lang w:val="ru-RU"/>
+        </w:rPr>
+        <w:t xml:space="preserve">, а для создания статического веб-сайта — языки разметки HTML и CSS, но опционально допускается использовать генераторы статических сайтов, такие, как Hugo. В качестве платформы для размещения репозиториев допустимо использовать как </w:t>
+      </w:r>
+      <w:hyperlink r:id="rId5" w:history="1">
+        <w:proofErr w:type="spellStart"/>
+        <w:r>
+          <w:rPr>
+            <w:lang w:val="ru-RU"/>
+          </w:rPr>
+          <w:t>GitHub</w:t>
+        </w:r>
+        <w:proofErr w:type="spellEnd"/>
+      </w:hyperlink>
+      <w:r>
+        <w:rPr>
+          <w:lang w:val="ru-RU"/>
+        </w:rPr>
+        <w:t xml:space="preserve">, так и </w:t>
+      </w:r>
+      <w:hyperlink r:id="rId6" w:history="1">
+        <w:proofErr w:type="spellStart"/>
+        <w:r>
+          <w:rPr>
+            <w:lang w:val="ru-RU"/>
+          </w:rPr>
+          <w:t>GitVerse</w:t>
+        </w:r>
+        <w:proofErr w:type="spellEnd"/>
+      </w:hyperlink>
+      <w:r>
+        <w:rPr>
+          <w:lang w:val="ru-RU"/>
+        </w:rPr>
+        <w:t>, что обеспечивает гибкость в выборе инструментов. Также предусмотрено взаимодействие с организациями-партнёрами, включая стажировки, которые будут приниматься к зачёту при оценке.</w:t>
+      </w:r>
+    </w:p>
+    <w:p>
+      <w:pPr>
+        <w:ind w:firstLine="708"/>
+        <w:rPr>
+          <w:lang w:val="ru-RU"/>
+        </w:rPr>
+      </w:pPr>
+      <w:r>
+        <w:rPr>
+          <w:lang w:val="ru-RU"/>
+        </w:rPr>
+        <w:t>Задание состоит из двух частей. Первая часть</w:t>
+      </w:r>
+      <w:r>
+        <w:rPr>
+          <w:lang w:val="ru-RU"/>
+        </w:rPr>
+        <w:t>(</w:t>
+      </w:r>
+      <w:r>
+        <w:rPr>
+          <w:lang w:val="ru-RU"/>
+        </w:rPr>
+        <w:t>базовая)</w:t>
+      </w:r>
+      <w:r>
+        <w:rPr>
+          <w:lang w:val="ru-RU"/>
+        </w:rPr>
+        <w:t xml:space="preserve"> является общей и обязательной для всех студентов. Вторая часть вариативная. Задание на вторую часть может быть получено от:</w:t>
+      </w:r>
+    </w:p>
+    <w:p>
+      <w:pPr>
+        <w:numPr>
+          <w:ilvl w:val="0"/>
+          <w:numId w:val="3"/>
+        </w:numPr>
+        <w:rPr>
+          <w:lang w:val="ru-RU"/>
+        </w:rPr>
+      </w:pPr>
+      <w:r>
+        <w:rPr>
+          <w:lang w:val="ru-RU"/>
+        </w:rPr>
+        <w:t>ответственного за проектную (учебную) практику на выпускающей кафедре;</w:t>
+      </w:r>
+    </w:p>
+    <w:p>
+      <w:pPr>
+        <w:numPr>
+          <w:ilvl w:val="0"/>
+          <w:numId w:val="3"/>
+        </w:numPr>
+        <w:rPr>
+          <w:lang w:val="ru-RU"/>
+        </w:rPr>
+      </w:pPr>
+      <w:r>
+        <w:rPr>
+          <w:lang w:val="ru-RU"/>
+        </w:rPr>
+        <w:t>куратора проекта по «Проектной деятельности», но должно быть согласовано с ответственным за проектную (учебную) практику на выпускающей кафедре.</w:t>
+      </w:r>
+    </w:p>
+    <w:p>
+      <w:pPr>
+        <w:ind w:left="720" w:firstLine="0"/>
+        <w:rPr>
+          <w:lang w:val="ru-RU"/>
+        </w:rPr>
+      </w:pPr>
+      <w:r>
+        <w:rPr>
+          <w:lang w:val="ru-RU"/>
+        </w:rPr>
+        <w:lastRenderedPageBreak/>
+        <w:t>Базовая часть задания включает в себя</w:t>
+      </w:r>
+      <w:r>
+        <w:rPr>
+          <w:lang w:val="ru-RU"/>
+        </w:rPr>
+        <w:t>:</w:t>
+      </w:r>
+    </w:p>
+    <w:p>
+      <w:pPr>
+        <w:pStyle w:val="a8"/>
+        <w:numPr>
+          <w:ilvl w:val="0"/>
+          <w:numId w:val="5"/>
+        </w:numPr>
+        <w:rPr>
+          <w:b/>
+          <w:bCs/>
+          <w:lang w:val="ru-RU"/>
+        </w:rPr>
+      </w:pPr>
+      <w:proofErr w:type="spellStart"/>
+      <w:r>
+        <w:rPr>
+          <w:rStyle w:val="af1"/>
+          <w:b w:val="0"/>
+          <w:bCs w:val="0"/>
+        </w:rPr>
+        <w:t>Настройка</w:t>
+      </w:r>
+      <w:proofErr w:type="spellEnd"/>
+      <w:r>
+        <w:rPr>
+          <w:rStyle w:val="af1"/>
+          <w:b w:val="0"/>
+          <w:bCs w:val="0"/>
+        </w:rPr>
+        <w:t xml:space="preserve"> Git и </w:t>
+      </w:r>
+      <w:proofErr w:type="spellStart"/>
+      <w:r>
+        <w:rPr>
+          <w:rStyle w:val="af1"/>
+          <w:b w:val="0"/>
+          <w:bCs w:val="0"/>
+        </w:rPr>
+        <w:t>репозитория</w:t>
+      </w:r>
+      <w:proofErr w:type="spellEnd"/>
+      <w:r>
+        <w:rPr>
+          <w:rStyle w:val="af1"/>
+          <w:b w:val="0"/>
+          <w:bCs w:val="0"/>
+        </w:rPr>
+        <w:t>:</w:t>
+      </w:r>
+    </w:p>
+    <w:p>
+      <w:pPr>
+        <w:pStyle w:val="a8"/>
+        <w:numPr>
+          <w:ilvl w:val="0"/>
+          <w:numId w:val="5"/>
+        </w:numPr>
+        <w:rPr>
+          <w:b/>
+          <w:bCs/>
+        </w:rPr>
+      </w:pPr>
+      <w:r>
+        <w:rPr>
+          <w:rStyle w:val="af1"/>
+          <w:b w:val="0"/>
+          <w:bCs w:val="0"/>
+        </w:rPr>
+        <w:t xml:space="preserve">Написание документов в </w:t>
+      </w:r>
+      <w:proofErr w:type="spellStart"/>
+      <w:r>
+        <w:rPr>
+          <w:rStyle w:val="af1"/>
+          <w:b w:val="0"/>
+          <w:bCs w:val="0"/>
+        </w:rPr>
+        <w:t>Markdown</w:t>
+      </w:r>
+      <w:proofErr w:type="spellEnd"/>
+      <w:r>
+        <w:rPr>
+          <w:rStyle w:val="af1"/>
+          <w:b w:val="0"/>
+          <w:bCs w:val="0"/>
+        </w:rPr>
+        <w:t>:</w:t>
+      </w:r>
+    </w:p>
+    <w:p>
+      <w:pPr>
+        <w:pStyle w:val="a8"/>
+        <w:numPr>
+          <w:ilvl w:val="0"/>
+          <w:numId w:val="5"/>
+        </w:numPr>
+        <w:rPr>
+          <w:b/>
+          <w:bCs/>
+        </w:rPr>
+      </w:pPr>
+      <w:r>
+        <w:rPr>
+          <w:rStyle w:val="af1"/>
+          <w:b w:val="0"/>
+          <w:bCs w:val="0"/>
+        </w:rPr>
+        <w:t>Создание статического веб-сайта:</w:t>
+      </w:r>
+    </w:p>
+    <w:p>
+      <w:pPr>
+        <w:pStyle w:val="a8"/>
+        <w:numPr>
+          <w:ilvl w:val="0"/>
+          <w:numId w:val="5"/>
+        </w:numPr>
+        <w:rPr>
+          <w:b/>
+          <w:bCs/>
+        </w:rPr>
+      </w:pPr>
+      <w:r>
+        <w:rPr>
+          <w:rStyle w:val="af1"/>
+          <w:b w:val="0"/>
+          <w:bCs w:val="0"/>
+        </w:rPr>
+        <w:t>Взаимодействие с организацией-партнёром:</w:t>
+      </w:r>
+    </w:p>
+    <w:p>
+      <w:pPr>
+        <w:pStyle w:val="a8"/>
+        <w:numPr>
+          <w:ilvl w:val="0"/>
+          <w:numId w:val="5"/>
+        </w:numPr>
+        <w:rPr>
+          <w:rStyle w:val="af1"/>
+        </w:rPr>
+      </w:pPr>
+      <w:proofErr w:type="spellStart"/>
+      <w:r>
+        <w:rPr>
+          <w:rStyle w:val="af1"/>
+          <w:b w:val="0"/>
+          <w:bCs w:val="0"/>
+        </w:rPr>
+        <w:t>Отчёт</w:t>
+      </w:r>
+      <w:proofErr w:type="spellEnd"/>
+      <w:r>
+        <w:rPr>
+          <w:rStyle w:val="af1"/>
+          <w:b w:val="0"/>
+          <w:bCs w:val="0"/>
+        </w:rPr>
+        <w:t xml:space="preserve"> </w:t>
+      </w:r>
+      <w:proofErr w:type="spellStart"/>
+      <w:r>
+        <w:rPr>
+          <w:rStyle w:val="af1"/>
+          <w:b w:val="0"/>
+          <w:bCs w:val="0"/>
+        </w:rPr>
+        <w:t>по</w:t>
+      </w:r>
+      <w:proofErr w:type="spellEnd"/>
+      <w:r>
+        <w:rPr>
+          <w:rStyle w:val="af1"/>
+          <w:b w:val="0"/>
+          <w:bCs w:val="0"/>
+        </w:rPr>
+        <w:t xml:space="preserve"> </w:t>
+      </w:r>
+      <w:proofErr w:type="spellStart"/>
+      <w:r>
+        <w:rPr>
+          <w:rStyle w:val="af1"/>
+          <w:b w:val="0"/>
+          <w:bCs w:val="0"/>
+        </w:rPr>
+        <w:t>практике</w:t>
+      </w:r>
+      <w:proofErr w:type="spellEnd"/>
+    </w:p>
+    <w:p>
+      <w:pPr>
+        <w:rPr>
+          <w:lang w:val="ru-RU"/>
+        </w:rPr>
+      </w:pPr>
+      <w:r>
+        <w:rPr>
+          <w:lang w:val="ru-RU"/>
+        </w:rPr>
+        <w:t>Конкретно в моём случае вариативная часть представляют собой кафедральное индивидуальное отдельное задание</w:t>
+      </w:r>
+      <w:r>
+        <w:rPr>
+          <w:lang w:val="ru-RU"/>
+        </w:rPr>
+        <w:t>:</w:t>
+      </w:r>
+      <w:r>
+        <w:rPr>
+          <w:lang w:val="ru-RU"/>
+        </w:rPr>
+        <w:t xml:space="preserve"> </w:t>
+      </w:r>
+      <w:r>
+        <w:rPr>
+          <w:lang w:val="ru-RU"/>
+        </w:rPr>
+        <w:t xml:space="preserve">Автоматизация </w:t>
+      </w:r>
+      <w:proofErr w:type="spellStart"/>
+      <w:r>
+        <w:rPr>
+          <w:lang w:val="ru-RU"/>
+        </w:rPr>
+        <w:t>патчинга</w:t>
+      </w:r>
+      <w:proofErr w:type="spellEnd"/>
+      <w:r>
+        <w:rPr>
+          <w:lang w:val="ru-RU"/>
+        </w:rPr>
+        <w:t xml:space="preserve"> и обновлений в ОС Linux</w:t>
+      </w:r>
+      <w:r>
+        <w:rPr>
+          <w:lang w:val="ru-RU"/>
+        </w:rPr>
+        <w:t>.</w:t>
+      </w:r>
+    </w:p>
+    <w:p>
+      <w:pPr>
+        <w:pStyle w:val="1"/>
+        <w:rPr>
+          <w:lang w:val="ru-RU"/>
+        </w:rPr>
+      </w:pPr>
+      <w:r>
+        <w:rPr>
+          <w:lang w:val="ru-RU"/>
+        </w:rPr>
+        <w:t>Практическая часть</w:t>
+      </w:r>
+    </w:p>
+    <w:p>
+      <w:pPr>
+        <w:pStyle w:val="2"/>
+        <w:rPr>
+          <w:lang w:val="ru-RU"/>
+        </w:rPr>
+      </w:pPr>
+      <w:r>
+        <w:rPr>
+          <w:lang w:val="ru-RU"/>
+        </w:rPr>
+        <w:t>Базовая часть</w:t>
+      </w:r>
+    </w:p>
+    <w:p>
+      <w:pPr>
+        <w:rPr>
+          <w:lang w:val="ru-RU"/>
+        </w:rPr>
+      </w:pPr>
+    </w:p>
+    <w:p>
+      <w:pPr>
+        <w:ind w:left="720" w:firstLine="0"/>
+        <w:rPr>
+          <w:lang w:val="ru-RU"/>
+        </w:rPr>
+      </w:pPr>
+    </w:p>
+    <w:p>
+      <w:pPr>
+        <w:rPr>
+          <w:lang w:val="ru-RU"/>
+        </w:rPr>
+      </w:pPr>
+    </w:p>
+    <w:p>
+      <w:pPr>
+        <w:rPr>
+          <w:lang w:val="ru-RU"/>
+        </w:rPr>
+      </w:pPr>
+    </w:p>
+    <w:p>
+      <w:pPr>
+        <w:rPr>
+          <w:rFonts w:eastAsiaTheme="majorEastAsia"/>
+          <w:b/>
           <w:lang w:val="ru-RU"/>
         </w:rPr>
       </w:pPr>
@@ -1013,73 +3246,52 @@
     </w:p>
     <w:p>
       <w:pPr>
-        <w:rPr>
-          <w:lang w:val="ru-RU"/>
-        </w:rPr>
-      </w:pPr>
-    </w:p>
-    <w:p>
-      <w:pPr>
-        <w:spacing w:after="0" w:line="360" w:lineRule="auto"/>
-        <w:ind w:left="0" w:firstLine="0"/>
-        <w:rPr>
-          <w:lang w:val="ru-RU"/>
-        </w:rPr>
-      </w:pPr>
-    </w:p>
-    <w:p>
-      <w:pPr>
-        <w:rPr>
-          <w:lang w:val="ru-RU"/>
-        </w:rPr>
-      </w:pPr>
-    </w:p>
-    <w:p>
-      <w:pPr>
         <w:pStyle w:val="1"/>
         <w:rPr>
-          <w:lang w:val="ru-RU"/>
-        </w:rPr>
-      </w:pPr>
-      <w:bookmarkStart w:id="1" w:name="_Toc196226546"/>
-      <w:r>
-        <w:rPr>
-          <w:lang w:val="ru-RU"/>
-        </w:rPr>
-        <w:t xml:space="preserve">Общая характеристика деятельности </w:t>
-      </w:r>
-      <w:proofErr w:type="spellStart"/>
-      <w:r>
-        <w:rPr>
-          <w:lang w:val="ru-RU"/>
-        </w:rPr>
-        <w:t>организаци</w:t>
-      </w:r>
-      <w:bookmarkEnd w:id="1"/>
-      <w:proofErr w:type="spellEnd"/>
-    </w:p>
-    <w:p>
-      <w:pPr>
-        <w:rPr>
-          <w:lang w:val="ru-RU"/>
-        </w:rPr>
-      </w:pPr>
+          <w:rFonts w:cs="Times New Roman"/>
+          <w:szCs w:val="28"/>
+          <w:lang w:val="ru-RU"/>
+        </w:rPr>
+      </w:pPr>
+    </w:p>
+    <w:p>
+      <w:pPr>
+        <w:rPr>
+          <w:rFonts w:eastAsiaTheme="majorEastAsia"/>
+          <w:b/>
+          <w:lang w:val="ru-RU"/>
+        </w:rPr>
+      </w:pPr>
+      <w:r>
+        <w:rPr>
+          <w:lang w:val="ru-RU"/>
+        </w:rPr>
+        <w:br w:type="page"/>
+      </w:r>
     </w:p>
     <w:p>
       <w:pPr>
         <w:pStyle w:val="1"/>
         <w:rPr>
-          <w:lang w:val="ru-RU"/>
-        </w:rPr>
-      </w:pPr>
-      <w:bookmarkStart w:id="2" w:name="_Toc196226547"/>
-      <w:r>
-        <w:rPr>
-          <w:lang w:val="ru-RU"/>
-        </w:rPr>
-        <w:t>Описание задания по проектной практике</w:t>
-      </w:r>
-      <w:bookmarkEnd w:id="2"/>
+          <w:rFonts w:cs="Times New Roman"/>
+          <w:szCs w:val="28"/>
+          <w:lang w:val="ru-RU"/>
+        </w:rPr>
+      </w:pPr>
+    </w:p>
+    <w:p>
+      <w:pPr>
+        <w:rPr>
+          <w:lang w:val="ru-RU"/>
+        </w:rPr>
+      </w:pPr>
+    </w:p>
+    <w:p>
+      <w:pPr>
+        <w:rPr>
+          <w:lang w:val="ru-RU"/>
+        </w:rPr>
+      </w:pPr>
     </w:p>
     <w:p>
       <w:pPr>
@@ -1099,23 +3311,21 @@
       <w:pPr>
         <w:pStyle w:val="1"/>
         <w:rPr>
-          <w:lang w:val="ru-RU"/>
-        </w:rPr>
-      </w:pPr>
-      <w:bookmarkStart w:id="3" w:name="_Toc196226548"/>
-      <w:r>
-        <w:rPr>
-          <w:lang w:val="ru-RU"/>
-        </w:rPr>
-        <w:t>Описание достигнутых результатов по проектной практи</w:t>
-      </w:r>
-      <w:r>
-        <w:rPr>
-          <w:lang w:val="ru-RU"/>
-        </w:rPr>
-        <w:t>ке</w:t>
-      </w:r>
-      <w:bookmarkEnd w:id="3"/>
+          <w:rFonts w:cs="Times New Roman"/>
+          <w:szCs w:val="28"/>
+          <w:lang w:val="ru-RU"/>
+        </w:rPr>
+      </w:pPr>
+      <w:bookmarkStart w:id="4" w:name="_Toc196243661"/>
+      <w:r>
+        <w:rPr>
+          <w:rFonts w:cs="Times New Roman"/>
+          <w:szCs w:val="28"/>
+          <w:lang w:val="ru-RU"/>
+        </w:rPr>
+        <w:t>ЗАКЛЮЧЕНИЕ</w:t>
+      </w:r>
+      <w:bookmarkEnd w:id="4"/>
     </w:p>
     <w:p>
       <w:pPr>
@@ -1135,42 +3345,16 @@
       <w:pPr>
         <w:pStyle w:val="1"/>
         <w:rPr>
-          <w:lang w:val="ru-RU"/>
-        </w:rPr>
-      </w:pPr>
-      <w:bookmarkStart w:id="4" w:name="_Toc196226549"/>
-      <w:r>
-        <w:rPr>
-          <w:lang w:val="ru-RU"/>
-        </w:rPr>
-        <w:t>ЗАКЛЮЧЕНИЕ</w:t>
-      </w:r>
-      <w:bookmarkEnd w:id="4"/>
-    </w:p>
-    <w:p>
-      <w:pPr>
-        <w:rPr>
-          <w:lang w:val="ru-RU"/>
-        </w:rPr>
-      </w:pPr>
-    </w:p>
-    <w:p>
-      <w:pPr>
-        <w:rPr>
-          <w:lang w:val="ru-RU"/>
-        </w:rPr>
-      </w:pPr>
-    </w:p>
-    <w:p>
-      <w:pPr>
-        <w:pStyle w:val="1"/>
-        <w:rPr>
-          <w:lang w:val="ru-RU"/>
-        </w:rPr>
-      </w:pPr>
-      <w:bookmarkStart w:id="5" w:name="_Toc196226550"/>
-      <w:r>
-        <w:rPr>
+          <w:rFonts w:cs="Times New Roman"/>
+          <w:szCs w:val="28"/>
+          <w:lang w:val="ru-RU"/>
+        </w:rPr>
+      </w:pPr>
+      <w:bookmarkStart w:id="5" w:name="_Toc196243662"/>
+      <w:r>
+        <w:rPr>
+          <w:rFonts w:cs="Times New Roman"/>
+          <w:szCs w:val="28"/>
           <w:lang w:val="ru-RU"/>
         </w:rPr>
         <w:t>СПИСОК ИСПОЛЬЗОВАННОЙ ЛИТЕРАТУРЫ</w:t>
@@ -1179,12 +3363,650 @@
     </w:p>
     <w:sectPr>
       <w:pgSz w:w="11906" w:h="16838"/>
-      <w:pgMar w:top="1134" w:right="850" w:bottom="1134" w:left="1701" w:header="708" w:footer="708" w:gutter="0"/>
+      <w:pgMar w:top="1134" w:right="851" w:bottom="1134" w:left="1701" w:header="708" w:footer="708" w:gutter="0"/>
       <w:cols w:space="708"/>
-      <w:docGrid w:linePitch="360"/>
+      <w:docGrid w:linePitch="381"/>
     </w:sectPr>
   </w:body>
 </w:document>
+</file>
+
+<file path=word/numbering.xml><?xml version="1.0" encoding="utf-8"?>
+<w:numbering xmlns:wpc="http://schemas.microsoft.com/office/word/2010/wordprocessingCanvas" xmlns:cx="http://schemas.microsoft.com/office/drawing/2014/chartex" xmlns:cx1="http://schemas.microsoft.com/office/drawing/2015/9/8/chartex" xmlns:cx2="http://schemas.microsoft.com/office/drawing/2015/10/21/chartex" xmlns:cx3="http://schemas.microsoft.com/office/drawing/2016/5/9/chartex" xmlns:cx4="http://schemas.microsoft.com/office/drawing/2016/5/10/chartex" xmlns:cx5="http://schemas.microsoft.com/office/drawing/2016/5/11/chartex" xmlns:cx6="http://schemas.microsoft.com/office/drawing/2016/5/12/chartex" xmlns:cx7="http://schemas.microsoft.com/office/drawing/2016/5/13/chartex" xmlns:cx8="http://schemas.microsoft.com/office/drawing/2016/5/14/chartex" xmlns:mc="http://schemas.openxmlformats.org/markup-compatibility/2006" xmlns:aink="http://schemas.microsoft.com/office/drawing/2016/ink" xmlns:am3d="http://schemas.microsoft.com/office/drawing/2017/model3d" xmlns:o="urn:schemas-microsoft-com:office:office" xmlns:oel="http://schemas.microsoft.com/office/2019/extlst" xmlns:r="http://schemas.openxmlformats.org/officeDocument/2006/relationships" xmlns:m="http://schemas.openxmlformats.org/officeDocument/2006/math" xmlns:v="urn:schemas-microsoft-com:vml" xmlns:wp14="http://schemas.microsoft.com/office/word/2010/wordprocessingDrawing" xmlns:wp="http://schemas.openxmlformats.org/drawingml/2006/wordprocessingDrawing" xmlns:w10="urn:schemas-microsoft-com:office:word" xmlns:w="http://schemas.openxmlformats.org/wordprocessingml/2006/main" xmlns:w14="http://schemas.microsoft.com/office/word/2010/wordml" xmlns:w15="http://schemas.microsoft.com/office/word/2012/wordml" xmlns:w16cex="http://schemas.microsoft.com/office/word/2018/wordml/cex" xmlns:w16cid="http://schemas.microsoft.com/office/word/2016/wordml/cid" xmlns:w16="http://schemas.microsoft.com/office/word/2018/wordml" xmlns:w16du="http://schemas.microsoft.com/office/word/2023/wordml/word16du" xmlns:w16sdtdh="http://schemas.microsoft.com/office/word/2020/wordml/sdtdatahash" xmlns:w16sdtfl="http://schemas.microsoft.com/office/word/2024/wordml/sdtformatlock" xmlns:w16se="http://schemas.microsoft.com/office/word/2015/wordml/symex" xmlns:wpg="http://schemas.microsoft.com/office/word/2010/wordprocessingGroup" xmlns:wpi="http://schemas.microsoft.com/office/word/2010/wordprocessingInk" xmlns:wne="http://schemas.microsoft.com/office/word/2006/wordml" xmlns:wps="http://schemas.microsoft.com/office/word/2010/wordprocessingShape" mc:Ignorable="w14 w15 w16se w16cid w16 w16cex w16sdtdh w16sdtfl w16du wp14">
+  <w:abstractNum w:abstractNumId="0" w15:restartNumberingAfterBreak="0">
+    <w:nsid w:val="07A4428A"/>
+    <w:multiLevelType w:val="hybridMultilevel"/>
+    <w:tmpl w:val="B2C84B52"/>
+    <w:lvl w:ilvl="0" w:tplc="0419000F">
+      <w:start w:val="1"/>
+      <w:numFmt w:val="decimal"/>
+      <w:lvlText w:val="%1."/>
+      <w:lvlJc w:val="left"/>
+      <w:pPr>
+        <w:ind w:left="1429" w:hanging="360"/>
+      </w:pPr>
+    </w:lvl>
+    <w:lvl w:ilvl="1" w:tplc="04190019" w:tentative="1">
+      <w:start w:val="1"/>
+      <w:numFmt w:val="lowerLetter"/>
+      <w:lvlText w:val="%2."/>
+      <w:lvlJc w:val="left"/>
+      <w:pPr>
+        <w:ind w:left="2149" w:hanging="360"/>
+      </w:pPr>
+    </w:lvl>
+    <w:lvl w:ilvl="2" w:tplc="0419001B" w:tentative="1">
+      <w:start w:val="1"/>
+      <w:numFmt w:val="lowerRoman"/>
+      <w:lvlText w:val="%3."/>
+      <w:lvlJc w:val="right"/>
+      <w:pPr>
+        <w:ind w:left="2869" w:hanging="180"/>
+      </w:pPr>
+    </w:lvl>
+    <w:lvl w:ilvl="3" w:tplc="0419000F" w:tentative="1">
+      <w:start w:val="1"/>
+      <w:numFmt w:val="decimal"/>
+      <w:lvlText w:val="%4."/>
+      <w:lvlJc w:val="left"/>
+      <w:pPr>
+        <w:ind w:left="3589" w:hanging="360"/>
+      </w:pPr>
+    </w:lvl>
+    <w:lvl w:ilvl="4" w:tplc="04190019" w:tentative="1">
+      <w:start w:val="1"/>
+      <w:numFmt w:val="lowerLetter"/>
+      <w:lvlText w:val="%5."/>
+      <w:lvlJc w:val="left"/>
+      <w:pPr>
+        <w:ind w:left="4309" w:hanging="360"/>
+      </w:pPr>
+    </w:lvl>
+    <w:lvl w:ilvl="5" w:tplc="0419001B" w:tentative="1">
+      <w:start w:val="1"/>
+      <w:numFmt w:val="lowerRoman"/>
+      <w:lvlText w:val="%6."/>
+      <w:lvlJc w:val="right"/>
+      <w:pPr>
+        <w:ind w:left="5029" w:hanging="180"/>
+      </w:pPr>
+    </w:lvl>
+    <w:lvl w:ilvl="6" w:tplc="0419000F" w:tentative="1">
+      <w:start w:val="1"/>
+      <w:numFmt w:val="decimal"/>
+      <w:lvlText w:val="%7."/>
+      <w:lvlJc w:val="left"/>
+      <w:pPr>
+        <w:ind w:left="5749" w:hanging="360"/>
+      </w:pPr>
+    </w:lvl>
+    <w:lvl w:ilvl="7" w:tplc="04190019" w:tentative="1">
+      <w:start w:val="1"/>
+      <w:numFmt w:val="lowerLetter"/>
+      <w:lvlText w:val="%8."/>
+      <w:lvlJc w:val="left"/>
+      <w:pPr>
+        <w:ind w:left="6469" w:hanging="360"/>
+      </w:pPr>
+    </w:lvl>
+    <w:lvl w:ilvl="8" w:tplc="0419001B" w:tentative="1">
+      <w:start w:val="1"/>
+      <w:numFmt w:val="lowerRoman"/>
+      <w:lvlText w:val="%9."/>
+      <w:lvlJc w:val="right"/>
+      <w:pPr>
+        <w:ind w:left="7189" w:hanging="180"/>
+      </w:pPr>
+    </w:lvl>
+  </w:abstractNum>
+  <w:abstractNum w:abstractNumId="1" w15:restartNumberingAfterBreak="0">
+    <w:nsid w:val="21846B0C"/>
+    <w:multiLevelType w:val="multilevel"/>
+    <w:tmpl w:val="0C0C7A3C"/>
+    <w:lvl w:ilvl="0">
+      <w:start w:val="1"/>
+      <w:numFmt w:val="bullet"/>
+      <w:lvlText w:val=""/>
+      <w:lvlJc w:val="left"/>
+      <w:pPr>
+        <w:tabs>
+          <w:tab w:val="num" w:pos="720"/>
+        </w:tabs>
+        <w:ind w:left="720" w:hanging="360"/>
+      </w:pPr>
+      <w:rPr>
+        <w:rFonts w:ascii="Symbol" w:hAnsi="Symbol" w:hint="default"/>
+        <w:sz w:val="20"/>
+      </w:rPr>
+    </w:lvl>
+    <w:lvl w:ilvl="1" w:tentative="1">
+      <w:start w:val="1"/>
+      <w:numFmt w:val="bullet"/>
+      <w:lvlText w:val="o"/>
+      <w:lvlJc w:val="left"/>
+      <w:pPr>
+        <w:tabs>
+          <w:tab w:val="num" w:pos="1440"/>
+        </w:tabs>
+        <w:ind w:left="1440" w:hanging="360"/>
+      </w:pPr>
+      <w:rPr>
+        <w:rFonts w:ascii="Courier New" w:hAnsi="Courier New" w:hint="default"/>
+        <w:sz w:val="20"/>
+      </w:rPr>
+    </w:lvl>
+    <w:lvl w:ilvl="2" w:tentative="1">
+      <w:start w:val="1"/>
+      <w:numFmt w:val="bullet"/>
+      <w:lvlText w:val=""/>
+      <w:lvlJc w:val="left"/>
+      <w:pPr>
+        <w:tabs>
+          <w:tab w:val="num" w:pos="2160"/>
+        </w:tabs>
+        <w:ind w:left="2160" w:hanging="360"/>
+      </w:pPr>
+      <w:rPr>
+        <w:rFonts w:ascii="Wingdings" w:hAnsi="Wingdings" w:hint="default"/>
+        <w:sz w:val="20"/>
+      </w:rPr>
+    </w:lvl>
+    <w:lvl w:ilvl="3" w:tentative="1">
+      <w:start w:val="1"/>
+      <w:numFmt w:val="bullet"/>
+      <w:lvlText w:val=""/>
+      <w:lvlJc w:val="left"/>
+      <w:pPr>
+        <w:tabs>
+          <w:tab w:val="num" w:pos="2880"/>
+        </w:tabs>
+        <w:ind w:left="2880" w:hanging="360"/>
+      </w:pPr>
+      <w:rPr>
+        <w:rFonts w:ascii="Wingdings" w:hAnsi="Wingdings" w:hint="default"/>
+        <w:sz w:val="20"/>
+      </w:rPr>
+    </w:lvl>
+    <w:lvl w:ilvl="4" w:tentative="1">
+      <w:start w:val="1"/>
+      <w:numFmt w:val="bullet"/>
+      <w:lvlText w:val=""/>
+      <w:lvlJc w:val="left"/>
+      <w:pPr>
+        <w:tabs>
+          <w:tab w:val="num" w:pos="3600"/>
+        </w:tabs>
+        <w:ind w:left="3600" w:hanging="360"/>
+      </w:pPr>
+      <w:rPr>
+        <w:rFonts w:ascii="Wingdings" w:hAnsi="Wingdings" w:hint="default"/>
+        <w:sz w:val="20"/>
+      </w:rPr>
+    </w:lvl>
+    <w:lvl w:ilvl="5" w:tentative="1">
+      <w:start w:val="1"/>
+      <w:numFmt w:val="bullet"/>
+      <w:lvlText w:val=""/>
+      <w:lvlJc w:val="left"/>
+      <w:pPr>
+        <w:tabs>
+          <w:tab w:val="num" w:pos="4320"/>
+        </w:tabs>
+        <w:ind w:left="4320" w:hanging="360"/>
+      </w:pPr>
+      <w:rPr>
+        <w:rFonts w:ascii="Wingdings" w:hAnsi="Wingdings" w:hint="default"/>
+        <w:sz w:val="20"/>
+      </w:rPr>
+    </w:lvl>
+    <w:lvl w:ilvl="6" w:tentative="1">
+      <w:start w:val="1"/>
+      <w:numFmt w:val="bullet"/>
+      <w:lvlText w:val=""/>
+      <w:lvlJc w:val="left"/>
+      <w:pPr>
+        <w:tabs>
+          <w:tab w:val="num" w:pos="5040"/>
+        </w:tabs>
+        <w:ind w:left="5040" w:hanging="360"/>
+      </w:pPr>
+      <w:rPr>
+        <w:rFonts w:ascii="Wingdings" w:hAnsi="Wingdings" w:hint="default"/>
+        <w:sz w:val="20"/>
+      </w:rPr>
+    </w:lvl>
+    <w:lvl w:ilvl="7" w:tentative="1">
+      <w:start w:val="1"/>
+      <w:numFmt w:val="bullet"/>
+      <w:lvlText w:val=""/>
+      <w:lvlJc w:val="left"/>
+      <w:pPr>
+        <w:tabs>
+          <w:tab w:val="num" w:pos="5760"/>
+        </w:tabs>
+        <w:ind w:left="5760" w:hanging="360"/>
+      </w:pPr>
+      <w:rPr>
+        <w:rFonts w:ascii="Wingdings" w:hAnsi="Wingdings" w:hint="default"/>
+        <w:sz w:val="20"/>
+      </w:rPr>
+    </w:lvl>
+    <w:lvl w:ilvl="8" w:tentative="1">
+      <w:start w:val="1"/>
+      <w:numFmt w:val="bullet"/>
+      <w:lvlText w:val=""/>
+      <w:lvlJc w:val="left"/>
+      <w:pPr>
+        <w:tabs>
+          <w:tab w:val="num" w:pos="6480"/>
+        </w:tabs>
+        <w:ind w:left="6480" w:hanging="360"/>
+      </w:pPr>
+      <w:rPr>
+        <w:rFonts w:ascii="Wingdings" w:hAnsi="Wingdings" w:hint="default"/>
+        <w:sz w:val="20"/>
+      </w:rPr>
+    </w:lvl>
+  </w:abstractNum>
+  <w:abstractNum w:abstractNumId="2" w15:restartNumberingAfterBreak="0">
+    <w:nsid w:val="2EF93DAC"/>
+    <w:multiLevelType w:val="multilevel"/>
+    <w:tmpl w:val="6E5A165C"/>
+    <w:lvl w:ilvl="0">
+      <w:start w:val="1"/>
+      <w:numFmt w:val="bullet"/>
+      <w:lvlText w:val=""/>
+      <w:lvlJc w:val="left"/>
+      <w:pPr>
+        <w:tabs>
+          <w:tab w:val="num" w:pos="720"/>
+        </w:tabs>
+        <w:ind w:left="720" w:hanging="360"/>
+      </w:pPr>
+      <w:rPr>
+        <w:rFonts w:ascii="Symbol" w:hAnsi="Symbol" w:hint="default"/>
+        <w:sz w:val="20"/>
+      </w:rPr>
+    </w:lvl>
+    <w:lvl w:ilvl="1" w:tentative="1">
+      <w:start w:val="1"/>
+      <w:numFmt w:val="bullet"/>
+      <w:lvlText w:val="o"/>
+      <w:lvlJc w:val="left"/>
+      <w:pPr>
+        <w:tabs>
+          <w:tab w:val="num" w:pos="1440"/>
+        </w:tabs>
+        <w:ind w:left="1440" w:hanging="360"/>
+      </w:pPr>
+      <w:rPr>
+        <w:rFonts w:ascii="Courier New" w:hAnsi="Courier New" w:hint="default"/>
+        <w:sz w:val="20"/>
+      </w:rPr>
+    </w:lvl>
+    <w:lvl w:ilvl="2" w:tentative="1">
+      <w:start w:val="1"/>
+      <w:numFmt w:val="bullet"/>
+      <w:lvlText w:val=""/>
+      <w:lvlJc w:val="left"/>
+      <w:pPr>
+        <w:tabs>
+          <w:tab w:val="num" w:pos="2160"/>
+        </w:tabs>
+        <w:ind w:left="2160" w:hanging="360"/>
+      </w:pPr>
+      <w:rPr>
+        <w:rFonts w:ascii="Wingdings" w:hAnsi="Wingdings" w:hint="default"/>
+        <w:sz w:val="20"/>
+      </w:rPr>
+    </w:lvl>
+    <w:lvl w:ilvl="3" w:tentative="1">
+      <w:start w:val="1"/>
+      <w:numFmt w:val="bullet"/>
+      <w:lvlText w:val=""/>
+      <w:lvlJc w:val="left"/>
+      <w:pPr>
+        <w:tabs>
+          <w:tab w:val="num" w:pos="2880"/>
+        </w:tabs>
+        <w:ind w:left="2880" w:hanging="360"/>
+      </w:pPr>
+      <w:rPr>
+        <w:rFonts w:ascii="Wingdings" w:hAnsi="Wingdings" w:hint="default"/>
+        <w:sz w:val="20"/>
+      </w:rPr>
+    </w:lvl>
+    <w:lvl w:ilvl="4" w:tentative="1">
+      <w:start w:val="1"/>
+      <w:numFmt w:val="bullet"/>
+      <w:lvlText w:val=""/>
+      <w:lvlJc w:val="left"/>
+      <w:pPr>
+        <w:tabs>
+          <w:tab w:val="num" w:pos="3600"/>
+        </w:tabs>
+        <w:ind w:left="3600" w:hanging="360"/>
+      </w:pPr>
+      <w:rPr>
+        <w:rFonts w:ascii="Wingdings" w:hAnsi="Wingdings" w:hint="default"/>
+        <w:sz w:val="20"/>
+      </w:rPr>
+    </w:lvl>
+    <w:lvl w:ilvl="5" w:tentative="1">
+      <w:start w:val="1"/>
+      <w:numFmt w:val="bullet"/>
+      <w:lvlText w:val=""/>
+      <w:lvlJc w:val="left"/>
+      <w:pPr>
+        <w:tabs>
+          <w:tab w:val="num" w:pos="4320"/>
+        </w:tabs>
+        <w:ind w:left="4320" w:hanging="360"/>
+      </w:pPr>
+      <w:rPr>
+        <w:rFonts w:ascii="Wingdings" w:hAnsi="Wingdings" w:hint="default"/>
+        <w:sz w:val="20"/>
+      </w:rPr>
+    </w:lvl>
+    <w:lvl w:ilvl="6" w:tentative="1">
+      <w:start w:val="1"/>
+      <w:numFmt w:val="bullet"/>
+      <w:lvlText w:val=""/>
+      <w:lvlJc w:val="left"/>
+      <w:pPr>
+        <w:tabs>
+          <w:tab w:val="num" w:pos="5040"/>
+        </w:tabs>
+        <w:ind w:left="5040" w:hanging="360"/>
+      </w:pPr>
+      <w:rPr>
+        <w:rFonts w:ascii="Wingdings" w:hAnsi="Wingdings" w:hint="default"/>
+        <w:sz w:val="20"/>
+      </w:rPr>
+    </w:lvl>
+    <w:lvl w:ilvl="7" w:tentative="1">
+      <w:start w:val="1"/>
+      <w:numFmt w:val="bullet"/>
+      <w:lvlText w:val=""/>
+      <w:lvlJc w:val="left"/>
+      <w:pPr>
+        <w:tabs>
+          <w:tab w:val="num" w:pos="5760"/>
+        </w:tabs>
+        <w:ind w:left="5760" w:hanging="360"/>
+      </w:pPr>
+      <w:rPr>
+        <w:rFonts w:ascii="Wingdings" w:hAnsi="Wingdings" w:hint="default"/>
+        <w:sz w:val="20"/>
+      </w:rPr>
+    </w:lvl>
+    <w:lvl w:ilvl="8" w:tentative="1">
+      <w:start w:val="1"/>
+      <w:numFmt w:val="bullet"/>
+      <w:lvlText w:val=""/>
+      <w:lvlJc w:val="left"/>
+      <w:pPr>
+        <w:tabs>
+          <w:tab w:val="num" w:pos="6480"/>
+        </w:tabs>
+        <w:ind w:left="6480" w:hanging="360"/>
+      </w:pPr>
+      <w:rPr>
+        <w:rFonts w:ascii="Wingdings" w:hAnsi="Wingdings" w:hint="default"/>
+        <w:sz w:val="20"/>
+      </w:rPr>
+    </w:lvl>
+  </w:abstractNum>
+  <w:abstractNum w:abstractNumId="3" w15:restartNumberingAfterBreak="0">
+    <w:nsid w:val="322025DB"/>
+    <w:multiLevelType w:val="multilevel"/>
+    <w:tmpl w:val="F30CC6E8"/>
+    <w:lvl w:ilvl="0">
+      <w:start w:val="1"/>
+      <w:numFmt w:val="decimal"/>
+      <w:lvlText w:val="%1."/>
+      <w:lvlJc w:val="left"/>
+      <w:pPr>
+        <w:tabs>
+          <w:tab w:val="num" w:pos="720"/>
+        </w:tabs>
+        <w:ind w:left="720" w:hanging="360"/>
+      </w:pPr>
+    </w:lvl>
+    <w:lvl w:ilvl="1" w:tentative="1">
+      <w:start w:val="1"/>
+      <w:numFmt w:val="decimal"/>
+      <w:lvlText w:val="%2."/>
+      <w:lvlJc w:val="left"/>
+      <w:pPr>
+        <w:tabs>
+          <w:tab w:val="num" w:pos="1440"/>
+        </w:tabs>
+        <w:ind w:left="1440" w:hanging="360"/>
+      </w:pPr>
+    </w:lvl>
+    <w:lvl w:ilvl="2" w:tentative="1">
+      <w:start w:val="1"/>
+      <w:numFmt w:val="decimal"/>
+      <w:lvlText w:val="%3."/>
+      <w:lvlJc w:val="left"/>
+      <w:pPr>
+        <w:tabs>
+          <w:tab w:val="num" w:pos="2160"/>
+        </w:tabs>
+        <w:ind w:left="2160" w:hanging="360"/>
+      </w:pPr>
+    </w:lvl>
+    <w:lvl w:ilvl="3" w:tentative="1">
+      <w:start w:val="1"/>
+      <w:numFmt w:val="decimal"/>
+      <w:lvlText w:val="%4."/>
+      <w:lvlJc w:val="left"/>
+      <w:pPr>
+        <w:tabs>
+          <w:tab w:val="num" w:pos="2880"/>
+        </w:tabs>
+        <w:ind w:left="2880" w:hanging="360"/>
+      </w:pPr>
+    </w:lvl>
+    <w:lvl w:ilvl="4" w:tentative="1">
+      <w:start w:val="1"/>
+      <w:numFmt w:val="decimal"/>
+      <w:lvlText w:val="%5."/>
+      <w:lvlJc w:val="left"/>
+      <w:pPr>
+        <w:tabs>
+          <w:tab w:val="num" w:pos="3600"/>
+        </w:tabs>
+        <w:ind w:left="3600" w:hanging="360"/>
+      </w:pPr>
+    </w:lvl>
+    <w:lvl w:ilvl="5" w:tentative="1">
+      <w:start w:val="1"/>
+      <w:numFmt w:val="decimal"/>
+      <w:lvlText w:val="%6."/>
+      <w:lvlJc w:val="left"/>
+      <w:pPr>
+        <w:tabs>
+          <w:tab w:val="num" w:pos="4320"/>
+        </w:tabs>
+        <w:ind w:left="4320" w:hanging="360"/>
+      </w:pPr>
+    </w:lvl>
+    <w:lvl w:ilvl="6" w:tentative="1">
+      <w:start w:val="1"/>
+      <w:numFmt w:val="decimal"/>
+      <w:lvlText w:val="%7."/>
+      <w:lvlJc w:val="left"/>
+      <w:pPr>
+        <w:tabs>
+          <w:tab w:val="num" w:pos="5040"/>
+        </w:tabs>
+        <w:ind w:left="5040" w:hanging="360"/>
+      </w:pPr>
+    </w:lvl>
+    <w:lvl w:ilvl="7" w:tentative="1">
+      <w:start w:val="1"/>
+      <w:numFmt w:val="decimal"/>
+      <w:lvlText w:val="%8."/>
+      <w:lvlJc w:val="left"/>
+      <w:pPr>
+        <w:tabs>
+          <w:tab w:val="num" w:pos="5760"/>
+        </w:tabs>
+        <w:ind w:left="5760" w:hanging="360"/>
+      </w:pPr>
+    </w:lvl>
+    <w:lvl w:ilvl="8" w:tentative="1">
+      <w:start w:val="1"/>
+      <w:numFmt w:val="decimal"/>
+      <w:lvlText w:val="%9."/>
+      <w:lvlJc w:val="left"/>
+      <w:pPr>
+        <w:tabs>
+          <w:tab w:val="num" w:pos="6480"/>
+        </w:tabs>
+        <w:ind w:left="6480" w:hanging="360"/>
+      </w:pPr>
+    </w:lvl>
+  </w:abstractNum>
+  <w:abstractNum w:abstractNumId="4" w15:restartNumberingAfterBreak="0">
+    <w:nsid w:val="57DD0198"/>
+    <w:multiLevelType w:val="multilevel"/>
+    <w:tmpl w:val="9E8281B8"/>
+    <w:lvl w:ilvl="0">
+      <w:start w:val="1"/>
+      <w:numFmt w:val="decimal"/>
+      <w:lvlText w:val="%1."/>
+      <w:lvlJc w:val="left"/>
+      <w:pPr>
+        <w:tabs>
+          <w:tab w:val="num" w:pos="720"/>
+        </w:tabs>
+        <w:ind w:left="720" w:hanging="360"/>
+      </w:pPr>
+    </w:lvl>
+    <w:lvl w:ilvl="1">
+      <w:start w:val="1"/>
+      <w:numFmt w:val="bullet"/>
+      <w:lvlText w:val="o"/>
+      <w:lvlJc w:val="left"/>
+      <w:pPr>
+        <w:tabs>
+          <w:tab w:val="num" w:pos="1440"/>
+        </w:tabs>
+        <w:ind w:left="1440" w:hanging="360"/>
+      </w:pPr>
+      <w:rPr>
+        <w:rFonts w:ascii="Courier New" w:hAnsi="Courier New" w:hint="default"/>
+        <w:sz w:val="20"/>
+      </w:rPr>
+    </w:lvl>
+    <w:lvl w:ilvl="2">
+      <w:start w:val="1"/>
+      <w:numFmt w:val="bullet"/>
+      <w:lvlText w:val=""/>
+      <w:lvlJc w:val="left"/>
+      <w:pPr>
+        <w:tabs>
+          <w:tab w:val="num" w:pos="2160"/>
+        </w:tabs>
+        <w:ind w:left="2160" w:hanging="360"/>
+      </w:pPr>
+      <w:rPr>
+        <w:rFonts w:ascii="Wingdings" w:hAnsi="Wingdings" w:hint="default"/>
+        <w:sz w:val="20"/>
+      </w:rPr>
+    </w:lvl>
+    <w:lvl w:ilvl="3" w:tentative="1">
+      <w:start w:val="1"/>
+      <w:numFmt w:val="decimal"/>
+      <w:lvlText w:val="%4."/>
+      <w:lvlJc w:val="left"/>
+      <w:pPr>
+        <w:tabs>
+          <w:tab w:val="num" w:pos="2880"/>
+        </w:tabs>
+        <w:ind w:left="2880" w:hanging="360"/>
+      </w:pPr>
+    </w:lvl>
+    <w:lvl w:ilvl="4" w:tentative="1">
+      <w:start w:val="1"/>
+      <w:numFmt w:val="decimal"/>
+      <w:lvlText w:val="%5."/>
+      <w:lvlJc w:val="left"/>
+      <w:pPr>
+        <w:tabs>
+          <w:tab w:val="num" w:pos="3600"/>
+        </w:tabs>
+        <w:ind w:left="3600" w:hanging="360"/>
+      </w:pPr>
+    </w:lvl>
+    <w:lvl w:ilvl="5" w:tentative="1">
+      <w:start w:val="1"/>
+      <w:numFmt w:val="decimal"/>
+      <w:lvlText w:val="%6."/>
+      <w:lvlJc w:val="left"/>
+      <w:pPr>
+        <w:tabs>
+          <w:tab w:val="num" w:pos="4320"/>
+        </w:tabs>
+        <w:ind w:left="4320" w:hanging="360"/>
+      </w:pPr>
+    </w:lvl>
+    <w:lvl w:ilvl="6" w:tentative="1">
+      <w:start w:val="1"/>
+      <w:numFmt w:val="decimal"/>
+      <w:lvlText w:val="%7."/>
+      <w:lvlJc w:val="left"/>
+      <w:pPr>
+        <w:tabs>
+          <w:tab w:val="num" w:pos="5040"/>
+        </w:tabs>
+        <w:ind w:left="5040" w:hanging="360"/>
+      </w:pPr>
+    </w:lvl>
+    <w:lvl w:ilvl="7" w:tentative="1">
+      <w:start w:val="1"/>
+      <w:numFmt w:val="decimal"/>
+      <w:lvlText w:val="%8."/>
+      <w:lvlJc w:val="left"/>
+      <w:pPr>
+        <w:tabs>
+          <w:tab w:val="num" w:pos="5760"/>
+        </w:tabs>
+        <w:ind w:left="5760" w:hanging="360"/>
+      </w:pPr>
+    </w:lvl>
+    <w:lvl w:ilvl="8" w:tentative="1">
+      <w:start w:val="1"/>
+      <w:numFmt w:val="decimal"/>
+      <w:lvlText w:val="%9."/>
+      <w:lvlJc w:val="left"/>
+      <w:pPr>
+        <w:tabs>
+          <w:tab w:val="num" w:pos="6480"/>
+        </w:tabs>
+        <w:ind w:left="6480" w:hanging="360"/>
+      </w:pPr>
+    </w:lvl>
+  </w:abstractNum>
+  <w:num w:numId="1" w16cid:durableId="203640525">
+    <w:abstractNumId w:val="2"/>
+  </w:num>
+  <w:num w:numId="2" w16cid:durableId="817575348">
+    <w:abstractNumId w:val="3"/>
+  </w:num>
+  <w:num w:numId="3" w16cid:durableId="1625111060">
+    <w:abstractNumId w:val="1"/>
+  </w:num>
+  <w:num w:numId="4" w16cid:durableId="175577409">
+    <w:abstractNumId w:val="4"/>
+  </w:num>
+  <w:num w:numId="5" w16cid:durableId="503013375">
+    <w:abstractNumId w:val="0"/>
+  </w:num>
+</w:numbering>
 </file>
 
 <file path=word/styles.xml><?xml version="1.0" encoding="utf-8"?>
@@ -1203,8 +4025,8 @@
     </w:rPrDefault>
     <w:pPrDefault>
       <w:pPr>
-        <w:spacing w:line="360" w:lineRule="auto"/>
-        <w:ind w:left="1066" w:hanging="709"/>
+        <w:spacing w:after="160" w:line="360" w:lineRule="auto"/>
+        <w:ind w:firstLine="709"/>
         <w:jc w:val="both"/>
       </w:pPr>
     </w:pPrDefault>
@@ -1591,9 +4413,6 @@
     <w:name w:val="Normal"/>
     <w:qFormat/>
     <w:rsid w:val="00744DC0"/>
-    <w:pPr>
-      <w:spacing w:after="160" w:line="259" w:lineRule="auto"/>
-    </w:pPr>
     <w:rPr>
       <w:lang w:val="en-US"/>
     </w:rPr>
@@ -1652,12 +4471,12 @@
     <w:uiPriority w:val="9"/>
     <w:unhideWhenUsed/>
     <w:qFormat/>
-    <w:rsid w:val="0099500E"/>
+    <w:rsid w:val="00575487"/>
     <w:pPr>
       <w:keepNext/>
       <w:keepLines/>
       <w:spacing w:before="160" w:after="80"/>
-      <w:jc w:val="right"/>
+      <w:jc w:val="center"/>
       <w:outlineLvl w:val="2"/>
     </w:pPr>
     <w:rPr>
@@ -1863,10 +4682,11 @@
     <w:basedOn w:val="a0"/>
     <w:link w:val="3"/>
     <w:uiPriority w:val="9"/>
-    <w:rsid w:val="0099500E"/>
+    <w:rsid w:val="00575487"/>
     <w:rPr>
       <w:rFonts w:eastAsiaTheme="majorEastAsia" w:cstheme="majorBidi"/>
-      <w:lang w:eastAsia="ru-RU"/>
+      <w:b/>
+      <w:lang w:val="en-US"/>
     </w:rPr>
   </w:style>
   <w:style w:type="character" w:customStyle="1" w:styleId="40">
@@ -2136,7 +4956,7 @@
     <w:rsid w:val="009F0013"/>
     <w:pPr>
       <w:spacing w:before="240" w:after="0"/>
-      <w:ind w:left="0" w:firstLine="0"/>
+      <w:ind w:firstLine="0"/>
       <w:jc w:val="left"/>
       <w:outlineLvl w:val="9"/>
     </w:pPr>
@@ -2161,7 +4981,6 @@
     <w:rsid w:val="009F1403"/>
     <w:pPr>
       <w:spacing w:after="100"/>
-      <w:ind w:left="0"/>
     </w:pPr>
   </w:style>
   <w:style w:type="character" w:styleId="ae">
@@ -2173,6 +4992,126 @@
     <w:rPr>
       <w:color w:val="467886" w:themeColor="hyperlink"/>
       <w:u w:val="single"/>
+    </w:rPr>
+  </w:style>
+  <w:style w:type="character" w:styleId="af">
+    <w:name w:val="Unresolved Mention"/>
+    <w:basedOn w:val="a0"/>
+    <w:uiPriority w:val="99"/>
+    <w:semiHidden/>
+    <w:unhideWhenUsed/>
+    <w:rsid w:val="00AD2333"/>
+    <w:rPr>
+      <w:color w:val="605E5C"/>
+      <w:shd w:val="clear" w:color="auto" w:fill="E1DFDD"/>
+    </w:rPr>
+  </w:style>
+  <w:style w:type="table" w:styleId="12">
+    <w:name w:val="Plain Table 1"/>
+    <w:basedOn w:val="a1"/>
+    <w:uiPriority w:val="41"/>
+    <w:rsid w:val="003D5611"/>
+    <w:pPr>
+      <w:spacing w:line="240" w:lineRule="auto"/>
+    </w:pPr>
+    <w:tblPr>
+      <w:tblStyleRowBandSize w:val="1"/>
+      <w:tblStyleColBandSize w:val="1"/>
+      <w:tblBorders>
+        <w:top w:val="single" w:sz="4" w:space="0" w:color="BFBFBF" w:themeColor="background1" w:themeShade="BF"/>
+        <w:left w:val="single" w:sz="4" w:space="0" w:color="BFBFBF" w:themeColor="background1" w:themeShade="BF"/>
+        <w:bottom w:val="single" w:sz="4" w:space="0" w:color="BFBFBF" w:themeColor="background1" w:themeShade="BF"/>
+        <w:right w:val="single" w:sz="4" w:space="0" w:color="BFBFBF" w:themeColor="background1" w:themeShade="BF"/>
+        <w:insideH w:val="single" w:sz="4" w:space="0" w:color="BFBFBF" w:themeColor="background1" w:themeShade="BF"/>
+        <w:insideV w:val="single" w:sz="4" w:space="0" w:color="BFBFBF" w:themeColor="background1" w:themeShade="BF"/>
+      </w:tblBorders>
+    </w:tblPr>
+    <w:tblStylePr w:type="firstRow">
+      <w:rPr>
+        <w:b/>
+        <w:bCs/>
+      </w:rPr>
+    </w:tblStylePr>
+    <w:tblStylePr w:type="lastRow">
+      <w:rPr>
+        <w:b/>
+        <w:bCs/>
+      </w:rPr>
+      <w:tblPr/>
+      <w:tcPr>
+        <w:tcBorders>
+          <w:top w:val="double" w:sz="4" w:space="0" w:color="BFBFBF" w:themeColor="background1" w:themeShade="BF"/>
+        </w:tcBorders>
+      </w:tcPr>
+    </w:tblStylePr>
+    <w:tblStylePr w:type="firstCol">
+      <w:rPr>
+        <w:b/>
+        <w:bCs/>
+      </w:rPr>
+    </w:tblStylePr>
+    <w:tblStylePr w:type="lastCol">
+      <w:rPr>
+        <w:b/>
+        <w:bCs/>
+      </w:rPr>
+    </w:tblStylePr>
+    <w:tblStylePr w:type="band1Vert">
+      <w:tblPr/>
+      <w:tcPr>
+        <w:shd w:val="clear" w:color="auto" w:fill="F2F2F2" w:themeFill="background1" w:themeFillShade="F2"/>
+      </w:tcPr>
+    </w:tblStylePr>
+    <w:tblStylePr w:type="band1Horz">
+      <w:tblPr/>
+      <w:tcPr>
+        <w:shd w:val="clear" w:color="auto" w:fill="F2F2F2" w:themeFill="background1" w:themeFillShade="F2"/>
+      </w:tcPr>
+    </w:tblStylePr>
+  </w:style>
+  <w:style w:type="paragraph" w:styleId="23">
+    <w:name w:val="toc 2"/>
+    <w:basedOn w:val="a"/>
+    <w:next w:val="a"/>
+    <w:autoRedefine/>
+    <w:uiPriority w:val="39"/>
+    <w:unhideWhenUsed/>
+    <w:rsid w:val="002810F1"/>
+    <w:pPr>
+      <w:spacing w:after="100"/>
+      <w:ind w:left="280"/>
+    </w:pPr>
+  </w:style>
+  <w:style w:type="paragraph" w:styleId="af0">
+    <w:name w:val="Normal (Web)"/>
+    <w:basedOn w:val="a"/>
+    <w:uiPriority w:val="99"/>
+    <w:unhideWhenUsed/>
+    <w:rsid w:val="00575487"/>
+    <w:pPr>
+      <w:spacing w:before="100" w:beforeAutospacing="1" w:after="100" w:afterAutospacing="1" w:line="240" w:lineRule="auto"/>
+      <w:ind w:firstLine="0"/>
+      <w:jc w:val="left"/>
+    </w:pPr>
+    <w:rPr>
+      <w:rFonts w:eastAsia="Times New Roman"/>
+      <w:color w:val="auto"/>
+      <w:kern w:val="0"/>
+      <w:sz w:val="24"/>
+      <w:szCs w:val="24"/>
+      <w:lang w:val="ru-RU" w:eastAsia="ru-RU"/>
+      <w14:ligatures w14:val="none"/>
+    </w:rPr>
+  </w:style>
+  <w:style w:type="character" w:styleId="af1">
+    <w:name w:val="Strong"/>
+    <w:basedOn w:val="a0"/>
+    <w:uiPriority w:val="22"/>
+    <w:qFormat/>
+    <w:rsid w:val="00575487"/>
+    <w:rPr>
+      <w:b/>
+      <w:bCs/>
     </w:rPr>
   </w:style>
 </w:styles>

</xml_diff>